<commit_message>
Update report.docx and fix solution task.tur
</commit_message>
<xml_diff>
--- a/report.docx
+++ b/report.docx
@@ -1080,33 +1080,2757 @@
         <w:jc w:val="center"/>
         <w:rPr>
           <w:color w:val="000000"/>
-          <w:sz w:val="28"/>
-          <w:szCs w:val="28"/>
-          <w:vertAlign w:val="superscript"/>
-        </w:rPr>
-      </w:pPr>
-      <w:r>
-        <w:rPr>
-          <w:color w:val="000000"/>
           <w:sz w:val="24"/>
           <w:szCs w:val="24"/>
         </w:rPr>
+      </w:pPr>
+      <w:r>
+        <w:rPr>
+          <w:color w:val="000000"/>
+          <w:sz w:val="24"/>
+          <w:szCs w:val="24"/>
+        </w:rPr>
         <w:t>г. Пермь, 2023</w:t>
       </w:r>
       <w:bookmarkStart w:id="0" w:name="gjdgxs" w:colFirst="0" w:colLast="0"/>
       <w:bookmarkEnd w:id="0"/>
     </w:p>
-    <w:p/>
+    <w:p>
+      <w:pPr>
+        <w:spacing w:after="160" w:line="259" w:lineRule="auto"/>
+        <w:ind w:firstLine="709"/>
+        <w:jc w:val="both"/>
+        <w:rPr>
+          <w:b/>
+          <w:bCs/>
+          <w:color w:val="000000"/>
+          <w:sz w:val="28"/>
+          <w:szCs w:val="28"/>
+        </w:rPr>
+      </w:pPr>
+      <w:r>
+        <w:rPr>
+          <w:b/>
+          <w:bCs/>
+          <w:color w:val="000000"/>
+          <w:sz w:val="28"/>
+          <w:szCs w:val="28"/>
+        </w:rPr>
+        <w:lastRenderedPageBreak/>
+        <w:t>Цель и задачи работы:</w:t>
+      </w:r>
+    </w:p>
+    <w:p>
+      <w:pPr>
+        <w:spacing w:after="160" w:line="259" w:lineRule="auto"/>
+        <w:ind w:firstLine="709"/>
+        <w:jc w:val="both"/>
+        <w:rPr>
+          <w:color w:val="000000"/>
+          <w:sz w:val="28"/>
+          <w:szCs w:val="28"/>
+        </w:rPr>
+      </w:pPr>
+      <w:r>
+        <w:rPr>
+          <w:color w:val="000000"/>
+          <w:sz w:val="28"/>
+          <w:szCs w:val="28"/>
+        </w:rPr>
+        <w:t xml:space="preserve">Разработать алгоритм для абстрактной машины Тьюринга, который к данному числу будет прибавлять 9. Алфавит состоит из символов: </w:t>
+      </w:r>
+      <w:r>
+        <w:rPr>
+          <w:color w:val="000000"/>
+          <w:sz w:val="28"/>
+          <w:szCs w:val="28"/>
+        </w:rPr>
+        <w:t>[1, 2, 3, 4, 5, 6, 7, 8, 9, _]</w:t>
+      </w:r>
+      <w:r>
+        <w:rPr>
+          <w:color w:val="000000"/>
+          <w:sz w:val="28"/>
+          <w:szCs w:val="28"/>
+        </w:rPr>
+        <w:t xml:space="preserve">. </w:t>
+      </w:r>
+      <w:r>
+        <w:rPr>
+          <w:color w:val="000000"/>
+          <w:sz w:val="28"/>
+          <w:szCs w:val="28"/>
+        </w:rPr>
+        <w:t>Изначальное положение считывающей головы в конце (в правой части) данного числа.</w:t>
+      </w:r>
+    </w:p>
+    <w:p>
+      <w:pPr>
+        <w:spacing w:after="160" w:line="259" w:lineRule="auto"/>
+        <w:ind w:firstLine="851"/>
+        <w:jc w:val="center"/>
+        <w:rPr>
+          <w:b/>
+          <w:bCs/>
+          <w:color w:val="000000"/>
+          <w:sz w:val="28"/>
+          <w:szCs w:val="28"/>
+        </w:rPr>
+      </w:pPr>
+      <w:r>
+        <w:rPr>
+          <w:b/>
+          <w:bCs/>
+          <w:color w:val="000000"/>
+          <w:sz w:val="28"/>
+          <w:szCs w:val="28"/>
+        </w:rPr>
+        <w:t>Алгоритм</w:t>
+      </w:r>
+    </w:p>
+    <w:p>
+      <w:pPr>
+        <w:spacing w:after="160" w:line="259" w:lineRule="auto"/>
+        <w:ind w:firstLine="709"/>
+        <w:jc w:val="both"/>
+        <w:rPr>
+          <w:color w:val="000000"/>
+          <w:sz w:val="28"/>
+          <w:szCs w:val="28"/>
+        </w:rPr>
+      </w:pPr>
+      <w:r>
+        <w:rPr>
+          <w:color w:val="000000"/>
+          <w:sz w:val="28"/>
+          <w:szCs w:val="28"/>
+        </w:rPr>
+        <w:t>Состояние 1:</w:t>
+      </w:r>
+    </w:p>
+    <w:p>
+      <w:pPr>
+        <w:pStyle w:val="a7"/>
+        <w:numPr>
+          <w:ilvl w:val="0"/>
+          <w:numId w:val="1"/>
+        </w:numPr>
+        <w:spacing w:after="160" w:line="259" w:lineRule="auto"/>
+        <w:ind w:left="1134" w:hanging="424"/>
+        <w:jc w:val="both"/>
+        <w:rPr>
+          <w:color w:val="000000"/>
+          <w:sz w:val="28"/>
+          <w:szCs w:val="28"/>
+        </w:rPr>
+      </w:pPr>
+      <w:r>
+        <w:rPr>
+          <w:color w:val="000000"/>
+          <w:sz w:val="28"/>
+          <w:szCs w:val="28"/>
+        </w:rPr>
+        <w:t>Если символ имеет значение 1, то заменяем его на _ и двигаемся влево, переход в состояние 2</w:t>
+      </w:r>
+    </w:p>
+    <w:p>
+      <w:pPr>
+        <w:pStyle w:val="a7"/>
+        <w:numPr>
+          <w:ilvl w:val="0"/>
+          <w:numId w:val="1"/>
+        </w:numPr>
+        <w:spacing w:after="160" w:line="259" w:lineRule="auto"/>
+        <w:ind w:left="1134" w:hanging="424"/>
+        <w:jc w:val="both"/>
+        <w:rPr>
+          <w:color w:val="000000"/>
+          <w:sz w:val="28"/>
+          <w:szCs w:val="28"/>
+        </w:rPr>
+      </w:pPr>
+      <w:r>
+        <w:rPr>
+          <w:color w:val="000000"/>
+          <w:sz w:val="28"/>
+          <w:szCs w:val="28"/>
+        </w:rPr>
+        <w:t xml:space="preserve">Если символ имеет значение </w:t>
+      </w:r>
+      <w:r>
+        <w:rPr>
+          <w:color w:val="000000"/>
+          <w:sz w:val="28"/>
+          <w:szCs w:val="28"/>
+        </w:rPr>
+        <w:t>2.</w:t>
+      </w:r>
+      <w:r>
+        <w:rPr>
+          <w:color w:val="000000"/>
+          <w:sz w:val="28"/>
+          <w:szCs w:val="28"/>
+        </w:rPr>
+        <w:t xml:space="preserve">, то заменяем его на </w:t>
+      </w:r>
+      <w:r>
+        <w:rPr>
+          <w:color w:val="000000"/>
+          <w:sz w:val="28"/>
+          <w:szCs w:val="28"/>
+        </w:rPr>
+        <w:t>1</w:t>
+      </w:r>
+      <w:r>
+        <w:rPr>
+          <w:color w:val="000000"/>
+          <w:sz w:val="28"/>
+          <w:szCs w:val="28"/>
+        </w:rPr>
+        <w:t xml:space="preserve"> и двигаемся влево, переход в состояние 2</w:t>
+      </w:r>
+      <w:r>
+        <w:rPr>
+          <w:color w:val="000000"/>
+          <w:sz w:val="28"/>
+          <w:szCs w:val="28"/>
+        </w:rPr>
+        <w:t>.</w:t>
+      </w:r>
+    </w:p>
+    <w:p>
+      <w:pPr>
+        <w:pStyle w:val="a7"/>
+        <w:numPr>
+          <w:ilvl w:val="0"/>
+          <w:numId w:val="1"/>
+        </w:numPr>
+        <w:spacing w:after="160" w:line="259" w:lineRule="auto"/>
+        <w:ind w:left="1134" w:hanging="424"/>
+        <w:jc w:val="both"/>
+        <w:rPr>
+          <w:color w:val="000000"/>
+          <w:sz w:val="28"/>
+          <w:szCs w:val="28"/>
+        </w:rPr>
+      </w:pPr>
+      <w:r>
+        <w:rPr>
+          <w:color w:val="000000"/>
+          <w:sz w:val="28"/>
+          <w:szCs w:val="28"/>
+        </w:rPr>
+        <w:t xml:space="preserve">Если символ имеет значение </w:t>
+      </w:r>
+      <w:r>
+        <w:rPr>
+          <w:color w:val="000000"/>
+          <w:sz w:val="28"/>
+          <w:szCs w:val="28"/>
+        </w:rPr>
+        <w:t>3</w:t>
+      </w:r>
+      <w:r>
+        <w:rPr>
+          <w:color w:val="000000"/>
+          <w:sz w:val="28"/>
+          <w:szCs w:val="28"/>
+        </w:rPr>
+        <w:t xml:space="preserve">, то заменяем его на </w:t>
+      </w:r>
+      <w:r>
+        <w:rPr>
+          <w:color w:val="000000"/>
+          <w:sz w:val="28"/>
+          <w:szCs w:val="28"/>
+        </w:rPr>
+        <w:t>2</w:t>
+      </w:r>
+      <w:r>
+        <w:rPr>
+          <w:color w:val="000000"/>
+          <w:sz w:val="28"/>
+          <w:szCs w:val="28"/>
+        </w:rPr>
+        <w:t xml:space="preserve"> и двигаемся влево, переход в состояние 2</w:t>
+      </w:r>
+      <w:r>
+        <w:rPr>
+          <w:color w:val="000000"/>
+          <w:sz w:val="28"/>
+          <w:szCs w:val="28"/>
+        </w:rPr>
+        <w:t>.</w:t>
+      </w:r>
+    </w:p>
+    <w:p>
+      <w:pPr>
+        <w:pStyle w:val="a7"/>
+        <w:numPr>
+          <w:ilvl w:val="0"/>
+          <w:numId w:val="1"/>
+        </w:numPr>
+        <w:spacing w:after="160" w:line="259" w:lineRule="auto"/>
+        <w:ind w:left="1134" w:hanging="424"/>
+        <w:jc w:val="both"/>
+        <w:rPr>
+          <w:color w:val="000000"/>
+          <w:sz w:val="28"/>
+          <w:szCs w:val="28"/>
+        </w:rPr>
+      </w:pPr>
+      <w:r>
+        <w:rPr>
+          <w:color w:val="000000"/>
+          <w:sz w:val="28"/>
+          <w:szCs w:val="28"/>
+        </w:rPr>
+        <w:t xml:space="preserve">Если символ имеет значение </w:t>
+      </w:r>
+      <w:r>
+        <w:rPr>
+          <w:color w:val="000000"/>
+          <w:sz w:val="28"/>
+          <w:szCs w:val="28"/>
+        </w:rPr>
+        <w:t>4</w:t>
+      </w:r>
+      <w:r>
+        <w:rPr>
+          <w:color w:val="000000"/>
+          <w:sz w:val="28"/>
+          <w:szCs w:val="28"/>
+        </w:rPr>
+        <w:t xml:space="preserve">, то заменяем его на </w:t>
+      </w:r>
+      <w:r>
+        <w:rPr>
+          <w:color w:val="000000"/>
+          <w:sz w:val="28"/>
+          <w:szCs w:val="28"/>
+        </w:rPr>
+        <w:t>3</w:t>
+      </w:r>
+      <w:r>
+        <w:rPr>
+          <w:color w:val="000000"/>
+          <w:sz w:val="28"/>
+          <w:szCs w:val="28"/>
+        </w:rPr>
+        <w:t xml:space="preserve"> и двигаемся влево, переход в состояние 2</w:t>
+      </w:r>
+      <w:r>
+        <w:rPr>
+          <w:color w:val="000000"/>
+          <w:sz w:val="28"/>
+          <w:szCs w:val="28"/>
+        </w:rPr>
+        <w:t>.</w:t>
+      </w:r>
+    </w:p>
+    <w:p>
+      <w:pPr>
+        <w:pStyle w:val="a7"/>
+        <w:numPr>
+          <w:ilvl w:val="0"/>
+          <w:numId w:val="1"/>
+        </w:numPr>
+        <w:spacing w:after="160" w:line="259" w:lineRule="auto"/>
+        <w:ind w:left="1134" w:hanging="424"/>
+        <w:jc w:val="both"/>
+        <w:rPr>
+          <w:color w:val="000000"/>
+          <w:sz w:val="28"/>
+          <w:szCs w:val="28"/>
+        </w:rPr>
+      </w:pPr>
+      <w:r>
+        <w:rPr>
+          <w:color w:val="000000"/>
+          <w:sz w:val="28"/>
+          <w:szCs w:val="28"/>
+        </w:rPr>
+        <w:t xml:space="preserve">Если символ имеет значение </w:t>
+      </w:r>
+      <w:r>
+        <w:rPr>
+          <w:color w:val="000000"/>
+          <w:sz w:val="28"/>
+          <w:szCs w:val="28"/>
+        </w:rPr>
+        <w:t>5</w:t>
+      </w:r>
+      <w:r>
+        <w:rPr>
+          <w:color w:val="000000"/>
+          <w:sz w:val="28"/>
+          <w:szCs w:val="28"/>
+        </w:rPr>
+        <w:t xml:space="preserve">, то заменяем его на </w:t>
+      </w:r>
+      <w:r>
+        <w:rPr>
+          <w:color w:val="000000"/>
+          <w:sz w:val="28"/>
+          <w:szCs w:val="28"/>
+        </w:rPr>
+        <w:t>4</w:t>
+      </w:r>
+      <w:r>
+        <w:rPr>
+          <w:color w:val="000000"/>
+          <w:sz w:val="28"/>
+          <w:szCs w:val="28"/>
+        </w:rPr>
+        <w:t xml:space="preserve"> и двигаемся влево, переход в состояние 2</w:t>
+      </w:r>
+      <w:r>
+        <w:rPr>
+          <w:color w:val="000000"/>
+          <w:sz w:val="28"/>
+          <w:szCs w:val="28"/>
+        </w:rPr>
+        <w:t>.</w:t>
+      </w:r>
+    </w:p>
+    <w:p>
+      <w:pPr>
+        <w:pStyle w:val="a7"/>
+        <w:numPr>
+          <w:ilvl w:val="0"/>
+          <w:numId w:val="1"/>
+        </w:numPr>
+        <w:spacing w:after="160" w:line="259" w:lineRule="auto"/>
+        <w:ind w:left="1134" w:hanging="424"/>
+        <w:jc w:val="both"/>
+        <w:rPr>
+          <w:color w:val="000000"/>
+          <w:sz w:val="28"/>
+          <w:szCs w:val="28"/>
+        </w:rPr>
+      </w:pPr>
+      <w:r>
+        <w:rPr>
+          <w:color w:val="000000"/>
+          <w:sz w:val="28"/>
+          <w:szCs w:val="28"/>
+        </w:rPr>
+        <w:t xml:space="preserve">Если символ имеет значение </w:t>
+      </w:r>
+      <w:r>
+        <w:rPr>
+          <w:color w:val="000000"/>
+          <w:sz w:val="28"/>
+          <w:szCs w:val="28"/>
+        </w:rPr>
+        <w:t>6</w:t>
+      </w:r>
+      <w:r>
+        <w:rPr>
+          <w:color w:val="000000"/>
+          <w:sz w:val="28"/>
+          <w:szCs w:val="28"/>
+        </w:rPr>
+        <w:t xml:space="preserve">, то заменяем его на </w:t>
+      </w:r>
+      <w:r>
+        <w:rPr>
+          <w:color w:val="000000"/>
+          <w:sz w:val="28"/>
+          <w:szCs w:val="28"/>
+        </w:rPr>
+        <w:t>5</w:t>
+      </w:r>
+      <w:r>
+        <w:rPr>
+          <w:color w:val="000000"/>
+          <w:sz w:val="28"/>
+          <w:szCs w:val="28"/>
+        </w:rPr>
+        <w:t xml:space="preserve"> и двигаемся влево, переход в состояние 2</w:t>
+      </w:r>
+      <w:r>
+        <w:rPr>
+          <w:color w:val="000000"/>
+          <w:sz w:val="28"/>
+          <w:szCs w:val="28"/>
+        </w:rPr>
+        <w:t>.</w:t>
+      </w:r>
+    </w:p>
+    <w:p>
+      <w:pPr>
+        <w:pStyle w:val="a7"/>
+        <w:numPr>
+          <w:ilvl w:val="0"/>
+          <w:numId w:val="1"/>
+        </w:numPr>
+        <w:spacing w:after="160" w:line="259" w:lineRule="auto"/>
+        <w:ind w:left="1134" w:hanging="424"/>
+        <w:jc w:val="both"/>
+        <w:rPr>
+          <w:color w:val="000000"/>
+          <w:sz w:val="28"/>
+          <w:szCs w:val="28"/>
+        </w:rPr>
+      </w:pPr>
+      <w:r>
+        <w:rPr>
+          <w:color w:val="000000"/>
+          <w:sz w:val="28"/>
+          <w:szCs w:val="28"/>
+        </w:rPr>
+        <w:t xml:space="preserve">Если символ имеет значение </w:t>
+      </w:r>
+      <w:r>
+        <w:rPr>
+          <w:color w:val="000000"/>
+          <w:sz w:val="28"/>
+          <w:szCs w:val="28"/>
+        </w:rPr>
+        <w:t>7</w:t>
+      </w:r>
+      <w:r>
+        <w:rPr>
+          <w:color w:val="000000"/>
+          <w:sz w:val="28"/>
+          <w:szCs w:val="28"/>
+        </w:rPr>
+        <w:t xml:space="preserve">, то заменяем его на </w:t>
+      </w:r>
+      <w:r>
+        <w:rPr>
+          <w:color w:val="000000"/>
+          <w:sz w:val="28"/>
+          <w:szCs w:val="28"/>
+        </w:rPr>
+        <w:t>6</w:t>
+      </w:r>
+      <w:r>
+        <w:rPr>
+          <w:color w:val="000000"/>
+          <w:sz w:val="28"/>
+          <w:szCs w:val="28"/>
+        </w:rPr>
+        <w:t xml:space="preserve"> и двигаемся влево, переход в состояние 2</w:t>
+      </w:r>
+      <w:r>
+        <w:rPr>
+          <w:color w:val="000000"/>
+          <w:sz w:val="28"/>
+          <w:szCs w:val="28"/>
+        </w:rPr>
+        <w:t>.</w:t>
+      </w:r>
+    </w:p>
+    <w:p>
+      <w:pPr>
+        <w:pStyle w:val="a7"/>
+        <w:numPr>
+          <w:ilvl w:val="0"/>
+          <w:numId w:val="1"/>
+        </w:numPr>
+        <w:spacing w:after="160" w:line="259" w:lineRule="auto"/>
+        <w:ind w:left="1134" w:hanging="424"/>
+        <w:jc w:val="both"/>
+        <w:rPr>
+          <w:color w:val="000000"/>
+          <w:sz w:val="28"/>
+          <w:szCs w:val="28"/>
+        </w:rPr>
+      </w:pPr>
+      <w:r>
+        <w:rPr>
+          <w:color w:val="000000"/>
+          <w:sz w:val="28"/>
+          <w:szCs w:val="28"/>
+        </w:rPr>
+        <w:t xml:space="preserve">Если символ имеет значение </w:t>
+      </w:r>
+      <w:r>
+        <w:rPr>
+          <w:color w:val="000000"/>
+          <w:sz w:val="28"/>
+          <w:szCs w:val="28"/>
+        </w:rPr>
+        <w:t>8</w:t>
+      </w:r>
+      <w:r>
+        <w:rPr>
+          <w:color w:val="000000"/>
+          <w:sz w:val="28"/>
+          <w:szCs w:val="28"/>
+        </w:rPr>
+        <w:t xml:space="preserve">, то заменяем его на </w:t>
+      </w:r>
+      <w:r>
+        <w:rPr>
+          <w:color w:val="000000"/>
+          <w:sz w:val="28"/>
+          <w:szCs w:val="28"/>
+        </w:rPr>
+        <w:t>7</w:t>
+      </w:r>
+      <w:r>
+        <w:rPr>
+          <w:color w:val="000000"/>
+          <w:sz w:val="28"/>
+          <w:szCs w:val="28"/>
+        </w:rPr>
+        <w:t xml:space="preserve"> и двигаемся влево, переход в состояние 2</w:t>
+      </w:r>
+      <w:r>
+        <w:rPr>
+          <w:color w:val="000000"/>
+          <w:sz w:val="28"/>
+          <w:szCs w:val="28"/>
+        </w:rPr>
+        <w:t>.</w:t>
+      </w:r>
+    </w:p>
+    <w:p>
+      <w:pPr>
+        <w:pStyle w:val="a7"/>
+        <w:numPr>
+          <w:ilvl w:val="0"/>
+          <w:numId w:val="1"/>
+        </w:numPr>
+        <w:spacing w:after="160" w:line="259" w:lineRule="auto"/>
+        <w:ind w:left="1134" w:hanging="424"/>
+        <w:jc w:val="both"/>
+        <w:rPr>
+          <w:color w:val="000000"/>
+          <w:sz w:val="28"/>
+          <w:szCs w:val="28"/>
+        </w:rPr>
+      </w:pPr>
+      <w:r>
+        <w:rPr>
+          <w:color w:val="000000"/>
+          <w:sz w:val="28"/>
+          <w:szCs w:val="28"/>
+        </w:rPr>
+        <w:t xml:space="preserve">Если символ имеет значение </w:t>
+      </w:r>
+      <w:r>
+        <w:rPr>
+          <w:color w:val="000000"/>
+          <w:sz w:val="28"/>
+          <w:szCs w:val="28"/>
+        </w:rPr>
+        <w:t>9</w:t>
+      </w:r>
+      <w:r>
+        <w:rPr>
+          <w:color w:val="000000"/>
+          <w:sz w:val="28"/>
+          <w:szCs w:val="28"/>
+        </w:rPr>
+        <w:t xml:space="preserve">, то заменяем его на </w:t>
+      </w:r>
+      <w:r>
+        <w:rPr>
+          <w:color w:val="000000"/>
+          <w:sz w:val="28"/>
+          <w:szCs w:val="28"/>
+        </w:rPr>
+        <w:t>8</w:t>
+      </w:r>
+      <w:r>
+        <w:rPr>
+          <w:color w:val="000000"/>
+          <w:sz w:val="28"/>
+          <w:szCs w:val="28"/>
+        </w:rPr>
+        <w:t xml:space="preserve"> и двигаемся влево, переход в состояние 2</w:t>
+      </w:r>
+      <w:r>
+        <w:rPr>
+          <w:color w:val="000000"/>
+          <w:sz w:val="28"/>
+          <w:szCs w:val="28"/>
+        </w:rPr>
+        <w:t>.</w:t>
+      </w:r>
+    </w:p>
+    <w:p>
+      <w:pPr>
+        <w:pStyle w:val="a7"/>
+        <w:numPr>
+          <w:ilvl w:val="0"/>
+          <w:numId w:val="1"/>
+        </w:numPr>
+        <w:spacing w:after="160" w:line="259" w:lineRule="auto"/>
+        <w:ind w:left="1134" w:hanging="424"/>
+        <w:jc w:val="both"/>
+        <w:rPr>
+          <w:color w:val="000000"/>
+          <w:sz w:val="28"/>
+          <w:szCs w:val="28"/>
+        </w:rPr>
+      </w:pPr>
+      <w:r>
+        <w:rPr>
+          <w:color w:val="000000"/>
+          <w:sz w:val="28"/>
+          <w:szCs w:val="28"/>
+        </w:rPr>
+        <w:t xml:space="preserve">Если символ имеет значение </w:t>
+      </w:r>
+      <w:r>
+        <w:rPr>
+          <w:color w:val="000000"/>
+          <w:sz w:val="28"/>
+          <w:szCs w:val="28"/>
+        </w:rPr>
+        <w:t>_</w:t>
+      </w:r>
+      <w:r>
+        <w:rPr>
+          <w:color w:val="000000"/>
+          <w:sz w:val="28"/>
+          <w:szCs w:val="28"/>
+        </w:rPr>
+        <w:t xml:space="preserve">, то заменяем его на </w:t>
+      </w:r>
+      <w:r>
+        <w:rPr>
+          <w:color w:val="000000"/>
+          <w:sz w:val="28"/>
+          <w:szCs w:val="28"/>
+        </w:rPr>
+        <w:t>9</w:t>
+      </w:r>
+      <w:r>
+        <w:rPr>
+          <w:color w:val="000000"/>
+          <w:sz w:val="28"/>
+          <w:szCs w:val="28"/>
+        </w:rPr>
+        <w:t xml:space="preserve"> и </w:t>
+      </w:r>
+      <w:r>
+        <w:rPr>
+          <w:color w:val="000000"/>
+          <w:sz w:val="28"/>
+          <w:szCs w:val="28"/>
+        </w:rPr>
+        <w:t>остаемся на месте</w:t>
+      </w:r>
+      <w:r>
+        <w:rPr>
+          <w:color w:val="000000"/>
+          <w:sz w:val="28"/>
+          <w:szCs w:val="28"/>
+        </w:rPr>
+        <w:t xml:space="preserve">, </w:t>
+      </w:r>
+      <w:r>
+        <w:rPr>
+          <w:color w:val="000000"/>
+          <w:sz w:val="28"/>
+          <w:szCs w:val="28"/>
+        </w:rPr>
+        <w:t>остановка программы.</w:t>
+      </w:r>
+    </w:p>
+    <w:p>
+      <w:pPr>
+        <w:spacing w:after="160" w:line="259" w:lineRule="auto"/>
+        <w:ind w:firstLine="710"/>
+        <w:jc w:val="both"/>
+        <w:rPr>
+          <w:color w:val="000000"/>
+          <w:sz w:val="28"/>
+          <w:szCs w:val="28"/>
+        </w:rPr>
+      </w:pPr>
+      <w:r>
+        <w:rPr>
+          <w:color w:val="000000"/>
+          <w:sz w:val="28"/>
+          <w:szCs w:val="28"/>
+        </w:rPr>
+        <w:t>Состояние 2 – состояние, в котором мы запомнили единицу, перешедшую в новый разряд после прибавления девятки:</w:t>
+      </w:r>
+    </w:p>
+    <w:p>
+      <w:pPr>
+        <w:pStyle w:val="a7"/>
+        <w:numPr>
+          <w:ilvl w:val="0"/>
+          <w:numId w:val="2"/>
+        </w:numPr>
+        <w:spacing w:after="160" w:line="259" w:lineRule="auto"/>
+        <w:ind w:left="1134" w:hanging="425"/>
+        <w:jc w:val="both"/>
+        <w:rPr>
+          <w:color w:val="000000"/>
+          <w:sz w:val="28"/>
+          <w:szCs w:val="28"/>
+        </w:rPr>
+      </w:pPr>
+      <w:r>
+        <w:rPr>
+          <w:color w:val="000000"/>
+          <w:sz w:val="28"/>
+          <w:szCs w:val="28"/>
+        </w:rPr>
+        <w:t xml:space="preserve">Если символ имеет значение 1, то заменяем его на </w:t>
+      </w:r>
+      <w:r>
+        <w:rPr>
+          <w:color w:val="000000"/>
+          <w:sz w:val="28"/>
+          <w:szCs w:val="28"/>
+        </w:rPr>
+        <w:t>2</w:t>
+      </w:r>
+      <w:r>
+        <w:rPr>
+          <w:color w:val="000000"/>
+          <w:sz w:val="28"/>
+          <w:szCs w:val="28"/>
+        </w:rPr>
+        <w:t xml:space="preserve"> и </w:t>
+      </w:r>
+      <w:r>
+        <w:rPr>
+          <w:color w:val="000000"/>
+          <w:sz w:val="28"/>
+          <w:szCs w:val="28"/>
+        </w:rPr>
+        <w:t>остаемся на месте</w:t>
+      </w:r>
+      <w:r>
+        <w:rPr>
+          <w:color w:val="000000"/>
+          <w:sz w:val="28"/>
+          <w:szCs w:val="28"/>
+        </w:rPr>
+        <w:t xml:space="preserve">, </w:t>
+      </w:r>
+      <w:r>
+        <w:rPr>
+          <w:color w:val="000000"/>
+          <w:sz w:val="28"/>
+          <w:szCs w:val="28"/>
+        </w:rPr>
+        <w:t>остановка программы</w:t>
+      </w:r>
+      <w:r>
+        <w:rPr>
+          <w:color w:val="000000"/>
+          <w:sz w:val="28"/>
+          <w:szCs w:val="28"/>
+        </w:rPr>
+        <w:t>.</w:t>
+      </w:r>
+    </w:p>
+    <w:p>
+      <w:pPr>
+        <w:pStyle w:val="a7"/>
+        <w:numPr>
+          <w:ilvl w:val="0"/>
+          <w:numId w:val="2"/>
+        </w:numPr>
+        <w:spacing w:after="160" w:line="259" w:lineRule="auto"/>
+        <w:ind w:left="1134" w:hanging="425"/>
+        <w:jc w:val="both"/>
+        <w:rPr>
+          <w:color w:val="000000"/>
+          <w:sz w:val="28"/>
+          <w:szCs w:val="28"/>
+        </w:rPr>
+      </w:pPr>
+      <w:r>
+        <w:rPr>
+          <w:color w:val="000000"/>
+          <w:sz w:val="28"/>
+          <w:szCs w:val="28"/>
+        </w:rPr>
+        <w:t xml:space="preserve">Если символ имеет значение </w:t>
+      </w:r>
+      <w:r>
+        <w:rPr>
+          <w:color w:val="000000"/>
+          <w:sz w:val="28"/>
+          <w:szCs w:val="28"/>
+        </w:rPr>
+        <w:t>2</w:t>
+      </w:r>
+      <w:r>
+        <w:rPr>
+          <w:color w:val="000000"/>
+          <w:sz w:val="28"/>
+          <w:szCs w:val="28"/>
+        </w:rPr>
+        <w:t xml:space="preserve">, то заменяем его на </w:t>
+      </w:r>
+      <w:r>
+        <w:rPr>
+          <w:color w:val="000000"/>
+          <w:sz w:val="28"/>
+          <w:szCs w:val="28"/>
+        </w:rPr>
+        <w:t>3</w:t>
+      </w:r>
+      <w:r>
+        <w:rPr>
+          <w:color w:val="000000"/>
+          <w:sz w:val="28"/>
+          <w:szCs w:val="28"/>
+        </w:rPr>
+        <w:t xml:space="preserve"> и </w:t>
+      </w:r>
+      <w:r>
+        <w:rPr>
+          <w:color w:val="000000"/>
+          <w:sz w:val="28"/>
+          <w:szCs w:val="28"/>
+        </w:rPr>
+        <w:t>остаемся на месте</w:t>
+      </w:r>
+      <w:r>
+        <w:rPr>
+          <w:color w:val="000000"/>
+          <w:sz w:val="28"/>
+          <w:szCs w:val="28"/>
+        </w:rPr>
+        <w:t xml:space="preserve">, </w:t>
+      </w:r>
+      <w:r>
+        <w:rPr>
+          <w:color w:val="000000"/>
+          <w:sz w:val="28"/>
+          <w:szCs w:val="28"/>
+        </w:rPr>
+        <w:t>остановка программы</w:t>
+      </w:r>
+      <w:r>
+        <w:rPr>
+          <w:color w:val="000000"/>
+          <w:sz w:val="28"/>
+          <w:szCs w:val="28"/>
+        </w:rPr>
+        <w:t>.</w:t>
+      </w:r>
+    </w:p>
+    <w:p>
+      <w:pPr>
+        <w:pStyle w:val="a7"/>
+        <w:numPr>
+          <w:ilvl w:val="0"/>
+          <w:numId w:val="2"/>
+        </w:numPr>
+        <w:spacing w:after="160" w:line="259" w:lineRule="auto"/>
+        <w:ind w:left="1134" w:hanging="425"/>
+        <w:jc w:val="both"/>
+        <w:rPr>
+          <w:color w:val="000000"/>
+          <w:sz w:val="28"/>
+          <w:szCs w:val="28"/>
+        </w:rPr>
+      </w:pPr>
+      <w:r>
+        <w:rPr>
+          <w:color w:val="000000"/>
+          <w:sz w:val="28"/>
+          <w:szCs w:val="28"/>
+        </w:rPr>
+        <w:t xml:space="preserve">Если символ имеет значение </w:t>
+      </w:r>
+      <w:r>
+        <w:rPr>
+          <w:color w:val="000000"/>
+          <w:sz w:val="28"/>
+          <w:szCs w:val="28"/>
+        </w:rPr>
+        <w:t>3</w:t>
+      </w:r>
+      <w:r>
+        <w:rPr>
+          <w:color w:val="000000"/>
+          <w:sz w:val="28"/>
+          <w:szCs w:val="28"/>
+        </w:rPr>
+        <w:t xml:space="preserve">, то заменяем его на </w:t>
+      </w:r>
+      <w:r>
+        <w:rPr>
+          <w:color w:val="000000"/>
+          <w:sz w:val="28"/>
+          <w:szCs w:val="28"/>
+        </w:rPr>
+        <w:t>4</w:t>
+      </w:r>
+      <w:r>
+        <w:rPr>
+          <w:color w:val="000000"/>
+          <w:sz w:val="28"/>
+          <w:szCs w:val="28"/>
+        </w:rPr>
+        <w:t xml:space="preserve"> и </w:t>
+      </w:r>
+      <w:r>
+        <w:rPr>
+          <w:color w:val="000000"/>
+          <w:sz w:val="28"/>
+          <w:szCs w:val="28"/>
+        </w:rPr>
+        <w:t>остаемся на месте</w:t>
+      </w:r>
+      <w:r>
+        <w:rPr>
+          <w:color w:val="000000"/>
+          <w:sz w:val="28"/>
+          <w:szCs w:val="28"/>
+        </w:rPr>
+        <w:t xml:space="preserve">, </w:t>
+      </w:r>
+      <w:r>
+        <w:rPr>
+          <w:color w:val="000000"/>
+          <w:sz w:val="28"/>
+          <w:szCs w:val="28"/>
+        </w:rPr>
+        <w:t>остановка программы</w:t>
+      </w:r>
+      <w:r>
+        <w:rPr>
+          <w:color w:val="000000"/>
+          <w:sz w:val="28"/>
+          <w:szCs w:val="28"/>
+        </w:rPr>
+        <w:t>.</w:t>
+      </w:r>
+    </w:p>
+    <w:p>
+      <w:pPr>
+        <w:pStyle w:val="a7"/>
+        <w:numPr>
+          <w:ilvl w:val="0"/>
+          <w:numId w:val="2"/>
+        </w:numPr>
+        <w:spacing w:after="160" w:line="259" w:lineRule="auto"/>
+        <w:ind w:left="1134" w:hanging="425"/>
+        <w:jc w:val="both"/>
+        <w:rPr>
+          <w:color w:val="000000"/>
+          <w:sz w:val="28"/>
+          <w:szCs w:val="28"/>
+        </w:rPr>
+      </w:pPr>
+      <w:r>
+        <w:rPr>
+          <w:color w:val="000000"/>
+          <w:sz w:val="28"/>
+          <w:szCs w:val="28"/>
+        </w:rPr>
+        <w:t xml:space="preserve">Если символ имеет значение </w:t>
+      </w:r>
+      <w:r>
+        <w:rPr>
+          <w:color w:val="000000"/>
+          <w:sz w:val="28"/>
+          <w:szCs w:val="28"/>
+        </w:rPr>
+        <w:t>4</w:t>
+      </w:r>
+      <w:r>
+        <w:rPr>
+          <w:color w:val="000000"/>
+          <w:sz w:val="28"/>
+          <w:szCs w:val="28"/>
+        </w:rPr>
+        <w:t xml:space="preserve">, то заменяем его на </w:t>
+      </w:r>
+      <w:r>
+        <w:rPr>
+          <w:color w:val="000000"/>
+          <w:sz w:val="28"/>
+          <w:szCs w:val="28"/>
+        </w:rPr>
+        <w:t>5</w:t>
+      </w:r>
+      <w:r>
+        <w:rPr>
+          <w:color w:val="000000"/>
+          <w:sz w:val="28"/>
+          <w:szCs w:val="28"/>
+        </w:rPr>
+        <w:t xml:space="preserve"> и </w:t>
+      </w:r>
+      <w:r>
+        <w:rPr>
+          <w:color w:val="000000"/>
+          <w:sz w:val="28"/>
+          <w:szCs w:val="28"/>
+        </w:rPr>
+        <w:t>остаемся на месте</w:t>
+      </w:r>
+      <w:r>
+        <w:rPr>
+          <w:color w:val="000000"/>
+          <w:sz w:val="28"/>
+          <w:szCs w:val="28"/>
+        </w:rPr>
+        <w:t xml:space="preserve">, </w:t>
+      </w:r>
+      <w:r>
+        <w:rPr>
+          <w:color w:val="000000"/>
+          <w:sz w:val="28"/>
+          <w:szCs w:val="28"/>
+        </w:rPr>
+        <w:t>остановка программы</w:t>
+      </w:r>
+      <w:r>
+        <w:rPr>
+          <w:color w:val="000000"/>
+          <w:sz w:val="28"/>
+          <w:szCs w:val="28"/>
+        </w:rPr>
+        <w:t>.</w:t>
+      </w:r>
+    </w:p>
+    <w:p>
+      <w:pPr>
+        <w:pStyle w:val="a7"/>
+        <w:numPr>
+          <w:ilvl w:val="0"/>
+          <w:numId w:val="2"/>
+        </w:numPr>
+        <w:spacing w:after="160" w:line="259" w:lineRule="auto"/>
+        <w:ind w:left="1134" w:hanging="425"/>
+        <w:jc w:val="both"/>
+        <w:rPr>
+          <w:color w:val="000000"/>
+          <w:sz w:val="28"/>
+          <w:szCs w:val="28"/>
+        </w:rPr>
+      </w:pPr>
+      <w:r>
+        <w:rPr>
+          <w:color w:val="000000"/>
+          <w:sz w:val="28"/>
+          <w:szCs w:val="28"/>
+        </w:rPr>
+        <w:t xml:space="preserve">Если символ имеет значение </w:t>
+      </w:r>
+      <w:r>
+        <w:rPr>
+          <w:color w:val="000000"/>
+          <w:sz w:val="28"/>
+          <w:szCs w:val="28"/>
+        </w:rPr>
+        <w:t>5</w:t>
+      </w:r>
+      <w:r>
+        <w:rPr>
+          <w:color w:val="000000"/>
+          <w:sz w:val="28"/>
+          <w:szCs w:val="28"/>
+        </w:rPr>
+        <w:t xml:space="preserve">, то заменяем его на </w:t>
+      </w:r>
+      <w:r>
+        <w:rPr>
+          <w:color w:val="000000"/>
+          <w:sz w:val="28"/>
+          <w:szCs w:val="28"/>
+        </w:rPr>
+        <w:t>6</w:t>
+      </w:r>
+      <w:r>
+        <w:rPr>
+          <w:color w:val="000000"/>
+          <w:sz w:val="28"/>
+          <w:szCs w:val="28"/>
+        </w:rPr>
+        <w:t xml:space="preserve"> и </w:t>
+      </w:r>
+      <w:r>
+        <w:rPr>
+          <w:color w:val="000000"/>
+          <w:sz w:val="28"/>
+          <w:szCs w:val="28"/>
+        </w:rPr>
+        <w:t>остаемся на месте</w:t>
+      </w:r>
+      <w:r>
+        <w:rPr>
+          <w:color w:val="000000"/>
+          <w:sz w:val="28"/>
+          <w:szCs w:val="28"/>
+        </w:rPr>
+        <w:t xml:space="preserve">, </w:t>
+      </w:r>
+      <w:r>
+        <w:rPr>
+          <w:color w:val="000000"/>
+          <w:sz w:val="28"/>
+          <w:szCs w:val="28"/>
+        </w:rPr>
+        <w:t>остановка программы</w:t>
+      </w:r>
+      <w:r>
+        <w:rPr>
+          <w:color w:val="000000"/>
+          <w:sz w:val="28"/>
+          <w:szCs w:val="28"/>
+        </w:rPr>
+        <w:t>.</w:t>
+      </w:r>
+    </w:p>
+    <w:p>
+      <w:pPr>
+        <w:pStyle w:val="a7"/>
+        <w:numPr>
+          <w:ilvl w:val="0"/>
+          <w:numId w:val="2"/>
+        </w:numPr>
+        <w:spacing w:after="160" w:line="259" w:lineRule="auto"/>
+        <w:ind w:left="1134" w:hanging="425"/>
+        <w:jc w:val="both"/>
+        <w:rPr>
+          <w:color w:val="000000"/>
+          <w:sz w:val="28"/>
+          <w:szCs w:val="28"/>
+        </w:rPr>
+      </w:pPr>
+      <w:r>
+        <w:rPr>
+          <w:color w:val="000000"/>
+          <w:sz w:val="28"/>
+          <w:szCs w:val="28"/>
+        </w:rPr>
+        <w:lastRenderedPageBreak/>
+        <w:t xml:space="preserve">Если символ имеет значение </w:t>
+      </w:r>
+      <w:r>
+        <w:rPr>
+          <w:color w:val="000000"/>
+          <w:sz w:val="28"/>
+          <w:szCs w:val="28"/>
+        </w:rPr>
+        <w:t>6</w:t>
+      </w:r>
+      <w:r>
+        <w:rPr>
+          <w:color w:val="000000"/>
+          <w:sz w:val="28"/>
+          <w:szCs w:val="28"/>
+        </w:rPr>
+        <w:t xml:space="preserve">, то заменяем его на </w:t>
+      </w:r>
+      <w:r>
+        <w:rPr>
+          <w:color w:val="000000"/>
+          <w:sz w:val="28"/>
+          <w:szCs w:val="28"/>
+        </w:rPr>
+        <w:t>7</w:t>
+      </w:r>
+      <w:r>
+        <w:rPr>
+          <w:color w:val="000000"/>
+          <w:sz w:val="28"/>
+          <w:szCs w:val="28"/>
+        </w:rPr>
+        <w:t xml:space="preserve"> и </w:t>
+      </w:r>
+      <w:r>
+        <w:rPr>
+          <w:color w:val="000000"/>
+          <w:sz w:val="28"/>
+          <w:szCs w:val="28"/>
+        </w:rPr>
+        <w:t>остаемся на месте</w:t>
+      </w:r>
+      <w:r>
+        <w:rPr>
+          <w:color w:val="000000"/>
+          <w:sz w:val="28"/>
+          <w:szCs w:val="28"/>
+        </w:rPr>
+        <w:t xml:space="preserve">, </w:t>
+      </w:r>
+      <w:r>
+        <w:rPr>
+          <w:color w:val="000000"/>
+          <w:sz w:val="28"/>
+          <w:szCs w:val="28"/>
+        </w:rPr>
+        <w:t>остановка программы</w:t>
+      </w:r>
+      <w:r>
+        <w:rPr>
+          <w:color w:val="000000"/>
+          <w:sz w:val="28"/>
+          <w:szCs w:val="28"/>
+        </w:rPr>
+        <w:t>.</w:t>
+      </w:r>
+    </w:p>
+    <w:p>
+      <w:pPr>
+        <w:pStyle w:val="a7"/>
+        <w:numPr>
+          <w:ilvl w:val="0"/>
+          <w:numId w:val="2"/>
+        </w:numPr>
+        <w:spacing w:after="160" w:line="259" w:lineRule="auto"/>
+        <w:ind w:left="1134" w:hanging="425"/>
+        <w:jc w:val="both"/>
+        <w:rPr>
+          <w:color w:val="000000"/>
+          <w:sz w:val="28"/>
+          <w:szCs w:val="28"/>
+        </w:rPr>
+      </w:pPr>
+      <w:r>
+        <w:rPr>
+          <w:color w:val="000000"/>
+          <w:sz w:val="28"/>
+          <w:szCs w:val="28"/>
+        </w:rPr>
+        <w:t xml:space="preserve">Если символ имеет значение </w:t>
+      </w:r>
+      <w:r>
+        <w:rPr>
+          <w:color w:val="000000"/>
+          <w:sz w:val="28"/>
+          <w:szCs w:val="28"/>
+        </w:rPr>
+        <w:t>7</w:t>
+      </w:r>
+      <w:r>
+        <w:rPr>
+          <w:color w:val="000000"/>
+          <w:sz w:val="28"/>
+          <w:szCs w:val="28"/>
+        </w:rPr>
+        <w:t xml:space="preserve">, то заменяем его на </w:t>
+      </w:r>
+      <w:r>
+        <w:rPr>
+          <w:color w:val="000000"/>
+          <w:sz w:val="28"/>
+          <w:szCs w:val="28"/>
+        </w:rPr>
+        <w:t>8</w:t>
+      </w:r>
+      <w:r>
+        <w:rPr>
+          <w:color w:val="000000"/>
+          <w:sz w:val="28"/>
+          <w:szCs w:val="28"/>
+        </w:rPr>
+        <w:t xml:space="preserve"> и </w:t>
+      </w:r>
+      <w:r>
+        <w:rPr>
+          <w:color w:val="000000"/>
+          <w:sz w:val="28"/>
+          <w:szCs w:val="28"/>
+        </w:rPr>
+        <w:t>остаемся на месте</w:t>
+      </w:r>
+      <w:r>
+        <w:rPr>
+          <w:color w:val="000000"/>
+          <w:sz w:val="28"/>
+          <w:szCs w:val="28"/>
+        </w:rPr>
+        <w:t xml:space="preserve">, </w:t>
+      </w:r>
+      <w:r>
+        <w:rPr>
+          <w:color w:val="000000"/>
+          <w:sz w:val="28"/>
+          <w:szCs w:val="28"/>
+        </w:rPr>
+        <w:t>остановка программы</w:t>
+      </w:r>
+      <w:r>
+        <w:rPr>
+          <w:color w:val="000000"/>
+          <w:sz w:val="28"/>
+          <w:szCs w:val="28"/>
+        </w:rPr>
+        <w:t>.</w:t>
+      </w:r>
+    </w:p>
+    <w:p>
+      <w:pPr>
+        <w:pStyle w:val="a7"/>
+        <w:numPr>
+          <w:ilvl w:val="0"/>
+          <w:numId w:val="2"/>
+        </w:numPr>
+        <w:spacing w:after="160" w:line="259" w:lineRule="auto"/>
+        <w:ind w:left="1134" w:hanging="425"/>
+        <w:jc w:val="both"/>
+        <w:rPr>
+          <w:color w:val="000000"/>
+          <w:sz w:val="28"/>
+          <w:szCs w:val="28"/>
+        </w:rPr>
+      </w:pPr>
+      <w:r>
+        <w:rPr>
+          <w:color w:val="000000"/>
+          <w:sz w:val="28"/>
+          <w:szCs w:val="28"/>
+        </w:rPr>
+        <w:t xml:space="preserve">Если символ имеет значение </w:t>
+      </w:r>
+      <w:r>
+        <w:rPr>
+          <w:color w:val="000000"/>
+          <w:sz w:val="28"/>
+          <w:szCs w:val="28"/>
+        </w:rPr>
+        <w:t>8</w:t>
+      </w:r>
+      <w:r>
+        <w:rPr>
+          <w:color w:val="000000"/>
+          <w:sz w:val="28"/>
+          <w:szCs w:val="28"/>
+        </w:rPr>
+        <w:t xml:space="preserve">, то заменяем его на </w:t>
+      </w:r>
+      <w:r>
+        <w:rPr>
+          <w:color w:val="000000"/>
+          <w:sz w:val="28"/>
+          <w:szCs w:val="28"/>
+        </w:rPr>
+        <w:t>9</w:t>
+      </w:r>
+      <w:r>
+        <w:rPr>
+          <w:color w:val="000000"/>
+          <w:sz w:val="28"/>
+          <w:szCs w:val="28"/>
+        </w:rPr>
+        <w:t xml:space="preserve"> и </w:t>
+      </w:r>
+      <w:r>
+        <w:rPr>
+          <w:color w:val="000000"/>
+          <w:sz w:val="28"/>
+          <w:szCs w:val="28"/>
+        </w:rPr>
+        <w:t>остаемся на месте</w:t>
+      </w:r>
+      <w:r>
+        <w:rPr>
+          <w:color w:val="000000"/>
+          <w:sz w:val="28"/>
+          <w:szCs w:val="28"/>
+        </w:rPr>
+        <w:t xml:space="preserve">, </w:t>
+      </w:r>
+      <w:r>
+        <w:rPr>
+          <w:color w:val="000000"/>
+          <w:sz w:val="28"/>
+          <w:szCs w:val="28"/>
+        </w:rPr>
+        <w:t>остановка программы</w:t>
+      </w:r>
+      <w:r>
+        <w:rPr>
+          <w:color w:val="000000"/>
+          <w:sz w:val="28"/>
+          <w:szCs w:val="28"/>
+        </w:rPr>
+        <w:t>.</w:t>
+      </w:r>
+    </w:p>
+    <w:p>
+      <w:pPr>
+        <w:pStyle w:val="a7"/>
+        <w:numPr>
+          <w:ilvl w:val="0"/>
+          <w:numId w:val="2"/>
+        </w:numPr>
+        <w:spacing w:after="160" w:line="259" w:lineRule="auto"/>
+        <w:ind w:left="1134" w:hanging="425"/>
+        <w:jc w:val="both"/>
+        <w:rPr>
+          <w:color w:val="000000"/>
+          <w:sz w:val="28"/>
+          <w:szCs w:val="28"/>
+        </w:rPr>
+      </w:pPr>
+      <w:r>
+        <w:rPr>
+          <w:color w:val="000000"/>
+          <w:sz w:val="28"/>
+          <w:szCs w:val="28"/>
+        </w:rPr>
+        <w:t xml:space="preserve">Если символ имеет значение </w:t>
+      </w:r>
+      <w:r>
+        <w:rPr>
+          <w:color w:val="000000"/>
+          <w:sz w:val="28"/>
+          <w:szCs w:val="28"/>
+        </w:rPr>
+        <w:t>9</w:t>
+      </w:r>
+      <w:r>
+        <w:rPr>
+          <w:color w:val="000000"/>
+          <w:sz w:val="28"/>
+          <w:szCs w:val="28"/>
+        </w:rPr>
+        <w:t xml:space="preserve">, то заменяем его на </w:t>
+      </w:r>
+      <w:r>
+        <w:rPr>
+          <w:color w:val="000000"/>
+          <w:sz w:val="28"/>
+          <w:szCs w:val="28"/>
+        </w:rPr>
+        <w:t>_</w:t>
+      </w:r>
+      <w:r>
+        <w:rPr>
+          <w:color w:val="000000"/>
+          <w:sz w:val="28"/>
+          <w:szCs w:val="28"/>
+        </w:rPr>
+        <w:t xml:space="preserve"> и </w:t>
+      </w:r>
+      <w:r>
+        <w:rPr>
+          <w:color w:val="000000"/>
+          <w:sz w:val="28"/>
+          <w:szCs w:val="28"/>
+        </w:rPr>
+        <w:t>двигаемся влево</w:t>
+      </w:r>
+      <w:r>
+        <w:rPr>
+          <w:color w:val="000000"/>
+          <w:sz w:val="28"/>
+          <w:szCs w:val="28"/>
+        </w:rPr>
+        <w:t xml:space="preserve">, </w:t>
+      </w:r>
+      <w:r>
+        <w:rPr>
+          <w:color w:val="000000"/>
+          <w:sz w:val="28"/>
+          <w:szCs w:val="28"/>
+        </w:rPr>
+        <w:t>переход в состояние 2.</w:t>
+      </w:r>
+    </w:p>
+    <w:p>
+      <w:pPr>
+        <w:pStyle w:val="a7"/>
+        <w:numPr>
+          <w:ilvl w:val="0"/>
+          <w:numId w:val="2"/>
+        </w:numPr>
+        <w:spacing w:after="160" w:line="259" w:lineRule="auto"/>
+        <w:ind w:left="1134" w:hanging="425"/>
+        <w:jc w:val="both"/>
+        <w:rPr>
+          <w:color w:val="000000"/>
+          <w:sz w:val="28"/>
+          <w:szCs w:val="28"/>
+        </w:rPr>
+      </w:pPr>
+      <w:r>
+        <w:rPr>
+          <w:color w:val="000000"/>
+          <w:sz w:val="28"/>
+          <w:szCs w:val="28"/>
+        </w:rPr>
+        <w:t xml:space="preserve">Если символ имеет значение </w:t>
+      </w:r>
+      <w:r>
+        <w:rPr>
+          <w:color w:val="000000"/>
+          <w:sz w:val="28"/>
+          <w:szCs w:val="28"/>
+        </w:rPr>
+        <w:t>_</w:t>
+      </w:r>
+      <w:r>
+        <w:rPr>
+          <w:color w:val="000000"/>
+          <w:sz w:val="28"/>
+          <w:szCs w:val="28"/>
+        </w:rPr>
+        <w:t xml:space="preserve">, то заменяем его на </w:t>
+      </w:r>
+      <w:r>
+        <w:rPr>
+          <w:color w:val="000000"/>
+          <w:sz w:val="28"/>
+          <w:szCs w:val="28"/>
+        </w:rPr>
+        <w:t>9</w:t>
+      </w:r>
+      <w:r>
+        <w:rPr>
+          <w:color w:val="000000"/>
+          <w:sz w:val="28"/>
+          <w:szCs w:val="28"/>
+        </w:rPr>
+        <w:t xml:space="preserve"> и </w:t>
+      </w:r>
+      <w:r>
+        <w:rPr>
+          <w:color w:val="000000"/>
+          <w:sz w:val="28"/>
+          <w:szCs w:val="28"/>
+        </w:rPr>
+        <w:t>остаемся на месте</w:t>
+      </w:r>
+      <w:r>
+        <w:rPr>
+          <w:color w:val="000000"/>
+          <w:sz w:val="28"/>
+          <w:szCs w:val="28"/>
+        </w:rPr>
+        <w:t xml:space="preserve">, </w:t>
+      </w:r>
+      <w:r>
+        <w:rPr>
+          <w:color w:val="000000"/>
+          <w:sz w:val="28"/>
+          <w:szCs w:val="28"/>
+        </w:rPr>
+        <w:t>остановка программы</w:t>
+      </w:r>
+      <w:r>
+        <w:rPr>
+          <w:color w:val="000000"/>
+          <w:sz w:val="28"/>
+          <w:szCs w:val="28"/>
+        </w:rPr>
+        <w:t>.</w:t>
+      </w:r>
+    </w:p>
+    <w:p>
+      <w:pPr>
+        <w:spacing w:after="160" w:line="259" w:lineRule="auto"/>
+        <w:ind w:firstLine="709"/>
+        <w:jc w:val="center"/>
+        <w:rPr>
+          <w:b/>
+          <w:bCs/>
+          <w:color w:val="000000"/>
+          <w:sz w:val="28"/>
+          <w:szCs w:val="28"/>
+        </w:rPr>
+      </w:pPr>
+      <w:r>
+        <w:rPr>
+          <w:b/>
+          <w:bCs/>
+          <w:color w:val="000000"/>
+          <w:sz w:val="28"/>
+          <w:szCs w:val="28"/>
+        </w:rPr>
+        <w:t>Таблица команд (рис. 1)</w:t>
+      </w:r>
+    </w:p>
+    <w:p>
+      <w:pPr>
+        <w:keepNext/>
+        <w:spacing w:after="160" w:line="259" w:lineRule="auto"/>
+        <w:ind w:firstLine="709"/>
+      </w:pPr>
+      <w:r>
+        <w:rPr>
+          <w:noProof/>
+        </w:rPr>
+        <mc:AlternateContent>
+          <mc:Choice Requires="wps">
+            <w:drawing>
+              <wp:anchor distT="45720" distB="45720" distL="114300" distR="114300" simplePos="0" relativeHeight="251659264" behindDoc="0" locked="0" layoutInCell="1" allowOverlap="1" wp14:anchorId="474CABF1" wp14:editId="788CFF6A">
+                <wp:simplePos x="0" y="0"/>
+                <wp:positionH relativeFrom="column">
+                  <wp:posOffset>459105</wp:posOffset>
+                </wp:positionH>
+                <wp:positionV relativeFrom="paragraph">
+                  <wp:posOffset>3393440</wp:posOffset>
+                </wp:positionV>
+                <wp:extent cx="1920240" cy="327660"/>
+                <wp:effectExtent l="0" t="0" r="3810" b="0"/>
+                <wp:wrapSquare wrapText="bothSides"/>
+                <wp:docPr id="217" name="Надпись 2"/>
+                <wp:cNvGraphicFramePr>
+                  <a:graphicFrameLocks xmlns:a="http://schemas.openxmlformats.org/drawingml/2006/main"/>
+                </wp:cNvGraphicFramePr>
+                <a:graphic xmlns:a="http://schemas.openxmlformats.org/drawingml/2006/main">
+                  <a:graphicData uri="http://schemas.microsoft.com/office/word/2010/wordprocessingShape">
+                    <wps:wsp>
+                      <wps:cNvSpPr txBox="1">
+                        <a:spLocks noChangeArrowheads="1"/>
+                      </wps:cNvSpPr>
+                      <wps:spPr bwMode="auto">
+                        <a:xfrm>
+                          <a:off x="0" y="0"/>
+                          <a:ext cx="1920240" cy="327660"/>
+                        </a:xfrm>
+                        <a:prstGeom prst="rect">
+                          <a:avLst/>
+                        </a:prstGeom>
+                        <a:solidFill>
+                          <a:srgbClr val="FFFFFF"/>
+                        </a:solidFill>
+                        <a:ln w="9525">
+                          <a:noFill/>
+                          <a:miter lim="800000"/>
+                          <a:headEnd/>
+                          <a:tailEnd/>
+                        </a:ln>
+                      </wps:spPr>
+                      <wps:txbx>
+                        <w:txbxContent>
+                          <w:p>
+                            <w:pPr>
+                              <w:jc w:val="center"/>
+                            </w:pPr>
+                            <w:r>
+                              <w:rPr>
+                                <w:sz w:val="28"/>
+                                <w:szCs w:val="28"/>
+                              </w:rPr>
+                              <w:t>Рисунок 1</w:t>
+                            </w:r>
+                          </w:p>
+                        </w:txbxContent>
+                      </wps:txbx>
+                      <wps:bodyPr rot="0" vert="horz" wrap="square" lIns="91440" tIns="45720" rIns="91440" bIns="45720" anchor="t" anchorCtr="0">
+                        <a:noAutofit/>
+                      </wps:bodyPr>
+                    </wps:wsp>
+                  </a:graphicData>
+                </a:graphic>
+                <wp14:sizeRelH relativeFrom="margin">
+                  <wp14:pctWidth>0</wp14:pctWidth>
+                </wp14:sizeRelH>
+                <wp14:sizeRelV relativeFrom="margin">
+                  <wp14:pctHeight>0</wp14:pctHeight>
+                </wp14:sizeRelV>
+              </wp:anchor>
+            </w:drawing>
+          </mc:Choice>
+          <mc:Fallback>
+            <w:pict>
+              <v:shapetype w14:anchorId="474CABF1" id="_x0000_t202" coordsize="21600,21600" o:spt="202" path="m,l,21600r21600,l21600,xe">
+                <v:stroke joinstyle="miter"/>
+                <v:path gradientshapeok="t" o:connecttype="rect"/>
+              </v:shapetype>
+              <v:shape id="Надпись 2" o:spid="_x0000_s1026" type="#_x0000_t202" style="position:absolute;left:0;text-align:left;margin-left:36.15pt;margin-top:267.2pt;width:151.2pt;height:25.8pt;z-index:251659264;visibility:visible;mso-wrap-style:square;mso-width-percent:0;mso-height-percent:0;mso-wrap-distance-left:9pt;mso-wrap-distance-top:3.6pt;mso-wrap-distance-right:9pt;mso-wrap-distance-bottom:3.6pt;mso-position-horizontal:absolute;mso-position-horizontal-relative:text;mso-position-vertical:absolute;mso-position-vertical-relative:text;mso-width-percent:0;mso-height-percent:0;mso-width-relative:margin;mso-height-relative:margin;v-text-anchor:top" o:gfxdata="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" stroked="f">
+                <v:textbox>
+                  <w:txbxContent>
+                    <w:p>
+                      <w:pPr>
+                        <w:jc w:val="center"/>
+                      </w:pPr>
+                      <w:r>
+                        <w:rPr>
+                          <w:sz w:val="28"/>
+                          <w:szCs w:val="28"/>
+                        </w:rPr>
+                        <w:t>Рисунок 1</w:t>
+                      </w:r>
+                    </w:p>
+                  </w:txbxContent>
+                </v:textbox>
+                <w10:wrap type="square"/>
+              </v:shape>
+            </w:pict>
+          </mc:Fallback>
+        </mc:AlternateContent>
+      </w:r>
+      <w:r>
+        <w:rPr>
+          <w:noProof/>
+        </w:rPr>
+        <w:drawing>
+          <wp:inline distT="0" distB="0" distL="0" distR="0" wp14:anchorId="0BCCECDD" wp14:editId="4FA78E5C">
+            <wp:extent cx="1952625" cy="3333750"/>
+            <wp:effectExtent l="0" t="0" r="9525" b="0"/>
+            <wp:docPr id="1" name="Рисунок 1"/>
+            <wp:cNvGraphicFramePr>
+              <a:graphicFrameLocks xmlns:a="http://schemas.openxmlformats.org/drawingml/2006/main" noChangeAspect="1"/>
+            </wp:cNvGraphicFramePr>
+            <a:graphic xmlns:a="http://schemas.openxmlformats.org/drawingml/2006/main">
+              <a:graphicData uri="http://schemas.openxmlformats.org/drawingml/2006/picture">
+                <pic:pic xmlns:pic="http://schemas.openxmlformats.org/drawingml/2006/picture">
+                  <pic:nvPicPr>
+                    <pic:cNvPr id="1" name=""/>
+                    <pic:cNvPicPr/>
+                  </pic:nvPicPr>
+                  <pic:blipFill>
+                    <a:blip r:embed="rId7"/>
+                    <a:stretch>
+                      <a:fillRect/>
+                    </a:stretch>
+                  </pic:blipFill>
+                  <pic:spPr>
+                    <a:xfrm>
+                      <a:off x="0" y="0"/>
+                      <a:ext cx="1952625" cy="3333750"/>
+                    </a:xfrm>
+                    <a:prstGeom prst="rect">
+                      <a:avLst/>
+                    </a:prstGeom>
+                  </pic:spPr>
+                </pic:pic>
+              </a:graphicData>
+            </a:graphic>
+          </wp:inline>
+        </w:drawing>
+      </w:r>
+    </w:p>
+    <w:p>
+      <w:pPr>
+        <w:spacing w:after="160" w:line="259" w:lineRule="auto"/>
+        <w:jc w:val="both"/>
+        <w:rPr>
+          <w:color w:val="000000"/>
+          <w:sz w:val="28"/>
+          <w:szCs w:val="28"/>
+        </w:rPr>
+      </w:pPr>
+    </w:p>
+    <w:p>
+      <w:pPr>
+        <w:spacing w:after="160" w:line="259" w:lineRule="auto"/>
+        <w:rPr>
+          <w:b/>
+          <w:bCs/>
+          <w:color w:val="000000"/>
+          <w:sz w:val="28"/>
+          <w:szCs w:val="28"/>
+        </w:rPr>
+      </w:pPr>
+      <w:r>
+        <w:rPr>
+          <w:b/>
+          <w:bCs/>
+          <w:color w:val="000000"/>
+          <w:sz w:val="28"/>
+          <w:szCs w:val="28"/>
+        </w:rPr>
+        <w:br w:type="page"/>
+      </w:r>
+    </w:p>
+    <w:p>
+      <w:pPr>
+        <w:spacing w:after="160" w:line="259" w:lineRule="auto"/>
+        <w:ind w:firstLine="710"/>
+        <w:jc w:val="center"/>
+        <w:rPr>
+          <w:b/>
+          <w:bCs/>
+          <w:color w:val="000000"/>
+          <w:sz w:val="28"/>
+          <w:szCs w:val="28"/>
+        </w:rPr>
+      </w:pPr>
+      <w:r>
+        <w:rPr>
+          <w:b/>
+          <w:bCs/>
+          <w:color w:val="000000"/>
+          <w:sz w:val="28"/>
+          <w:szCs w:val="28"/>
+        </w:rPr>
+        <w:lastRenderedPageBreak/>
+        <w:t>Разбор решения задач на ленте</w:t>
+      </w:r>
+    </w:p>
+    <w:p>
+      <w:pPr>
+        <w:spacing w:after="160" w:line="259" w:lineRule="auto"/>
+        <w:ind w:firstLine="709"/>
+        <w:rPr>
+          <w:color w:val="000000"/>
+          <w:sz w:val="28"/>
+          <w:szCs w:val="28"/>
+        </w:rPr>
+      </w:pPr>
+      <w:r>
+        <w:rPr>
+          <w:color w:val="000000"/>
+          <w:sz w:val="28"/>
+          <w:szCs w:val="28"/>
+        </w:rPr>
+        <w:t>Пример 1: 999+9 показан на рисунке 2</w:t>
+      </w:r>
+      <w:r>
+        <w:rPr>
+          <w:color w:val="000000"/>
+          <w:sz w:val="28"/>
+          <w:szCs w:val="28"/>
+        </w:rPr>
+        <w:t>.</w:t>
+      </w:r>
+    </w:p>
+    <w:p>
+      <w:pPr>
+        <w:spacing w:after="160" w:line="259" w:lineRule="auto"/>
+        <w:ind w:firstLine="709"/>
+        <w:rPr>
+          <w:color w:val="000000"/>
+          <w:sz w:val="28"/>
+          <w:szCs w:val="28"/>
+        </w:rPr>
+      </w:pPr>
+    </w:p>
+    <w:p>
+      <w:pPr>
+        <w:spacing w:after="160" w:line="259" w:lineRule="auto"/>
+        <w:ind w:firstLine="709"/>
+        <w:rPr>
+          <w:color w:val="000000"/>
+          <w:sz w:val="28"/>
+          <w:szCs w:val="28"/>
+        </w:rPr>
+      </w:pPr>
+      <w:r>
+        <w:rPr>
+          <w:noProof/>
+          <w:color w:val="000000"/>
+          <w:sz w:val="28"/>
+          <w:szCs w:val="28"/>
+        </w:rPr>
+        <mc:AlternateContent>
+          <mc:Choice Requires="wps">
+            <w:drawing>
+              <wp:anchor distT="45720" distB="45720" distL="114300" distR="114300" simplePos="0" relativeHeight="251661312" behindDoc="0" locked="0" layoutInCell="1" allowOverlap="1" wp14:anchorId="418CF611" wp14:editId="7942ABA1">
+                <wp:simplePos x="0" y="0"/>
+                <wp:positionH relativeFrom="column">
+                  <wp:posOffset>398145</wp:posOffset>
+                </wp:positionH>
+                <wp:positionV relativeFrom="paragraph">
+                  <wp:posOffset>5468620</wp:posOffset>
+                </wp:positionV>
+                <wp:extent cx="3413760" cy="419100"/>
+                <wp:effectExtent l="0" t="0" r="0" b="0"/>
+                <wp:wrapSquare wrapText="bothSides"/>
+                <wp:docPr id="3" name="Надпись 2"/>
+                <wp:cNvGraphicFramePr>
+                  <a:graphicFrameLocks xmlns:a="http://schemas.openxmlformats.org/drawingml/2006/main"/>
+                </wp:cNvGraphicFramePr>
+                <a:graphic xmlns:a="http://schemas.openxmlformats.org/drawingml/2006/main">
+                  <a:graphicData uri="http://schemas.microsoft.com/office/word/2010/wordprocessingShape">
+                    <wps:wsp>
+                      <wps:cNvSpPr txBox="1">
+                        <a:spLocks noChangeArrowheads="1"/>
+                      </wps:cNvSpPr>
+                      <wps:spPr bwMode="auto">
+                        <a:xfrm>
+                          <a:off x="0" y="0"/>
+                          <a:ext cx="3413760" cy="419100"/>
+                        </a:xfrm>
+                        <a:prstGeom prst="rect">
+                          <a:avLst/>
+                        </a:prstGeom>
+                        <a:solidFill>
+                          <a:srgbClr val="FFFFFF"/>
+                        </a:solidFill>
+                        <a:ln w="9525">
+                          <a:noFill/>
+                          <a:miter lim="800000"/>
+                          <a:headEnd/>
+                          <a:tailEnd/>
+                        </a:ln>
+                      </wps:spPr>
+                      <wps:txbx>
+                        <w:txbxContent>
+                          <w:p>
+                            <w:pPr>
+                              <w:jc w:val="center"/>
+                              <w:rPr>
+                                <w:sz w:val="28"/>
+                                <w:szCs w:val="28"/>
+                              </w:rPr>
+                            </w:pPr>
+                            <w:r>
+                              <w:rPr>
+                                <w:sz w:val="28"/>
+                                <w:szCs w:val="28"/>
+                              </w:rPr>
+                              <w:t>Рисунок 2</w:t>
+                            </w:r>
+                          </w:p>
+                        </w:txbxContent>
+                      </wps:txbx>
+                      <wps:bodyPr rot="0" vert="horz" wrap="square" lIns="91440" tIns="45720" rIns="91440" bIns="45720" anchor="t" anchorCtr="0">
+                        <a:noAutofit/>
+                      </wps:bodyPr>
+                    </wps:wsp>
+                  </a:graphicData>
+                </a:graphic>
+                <wp14:sizeRelH relativeFrom="margin">
+                  <wp14:pctWidth>0</wp14:pctWidth>
+                </wp14:sizeRelH>
+                <wp14:sizeRelV relativeFrom="margin">
+                  <wp14:pctHeight>0</wp14:pctHeight>
+                </wp14:sizeRelV>
+              </wp:anchor>
+            </w:drawing>
+          </mc:Choice>
+          <mc:Fallback>
+            <w:pict>
+              <v:shape w14:anchorId="418CF611" id="_x0000_s1027" type="#_x0000_t202" style="position:absolute;left:0;text-align:left;margin-left:31.35pt;margin-top:430.6pt;width:268.8pt;height:33pt;z-index:251661312;visibility:visible;mso-wrap-style:square;mso-width-percent:0;mso-height-percent:0;mso-wrap-distance-left:9pt;mso-wrap-distance-top:3.6pt;mso-wrap-distance-right:9pt;mso-wrap-distance-bottom:3.6pt;mso-position-horizontal:absolute;mso-position-horizontal-relative:text;mso-position-vertical:absolute;mso-position-vertical-relative:text;mso-width-percent:0;mso-height-percent:0;mso-width-relative:margin;mso-height-relative:margin;v-text-anchor:top" o:gfxdata="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" stroked="f">
+                <v:textbox>
+                  <w:txbxContent>
+                    <w:p>
+                      <w:pPr>
+                        <w:jc w:val="center"/>
+                        <w:rPr>
+                          <w:sz w:val="28"/>
+                          <w:szCs w:val="28"/>
+                        </w:rPr>
+                      </w:pPr>
+                      <w:r>
+                        <w:rPr>
+                          <w:sz w:val="28"/>
+                          <w:szCs w:val="28"/>
+                        </w:rPr>
+                        <w:t>Рисунок 2</w:t>
+                      </w:r>
+                    </w:p>
+                  </w:txbxContent>
+                </v:textbox>
+                <w10:wrap type="square"/>
+              </v:shape>
+            </w:pict>
+          </mc:Fallback>
+        </mc:AlternateContent>
+      </w:r>
+      <w:r>
+        <w:rPr>
+          <w:noProof/>
+          <w:color w:val="000000"/>
+          <w:sz w:val="28"/>
+          <w:szCs w:val="28"/>
+        </w:rPr>
+        <w:drawing>
+          <wp:inline distT="0" distB="0" distL="0" distR="0" wp14:anchorId="30F53AA5" wp14:editId="4F0EC130">
+            <wp:extent cx="3368040" cy="5394960"/>
+            <wp:effectExtent l="0" t="0" r="3810" b="0"/>
+            <wp:docPr id="2" name="Рисунок 2"/>
+            <wp:cNvGraphicFramePr>
+              <a:graphicFrameLocks xmlns:a="http://schemas.openxmlformats.org/drawingml/2006/main" noChangeAspect="1"/>
+            </wp:cNvGraphicFramePr>
+            <a:graphic xmlns:a="http://schemas.openxmlformats.org/drawingml/2006/main">
+              <a:graphicData uri="http://schemas.openxmlformats.org/drawingml/2006/picture">
+                <pic:pic xmlns:pic="http://schemas.openxmlformats.org/drawingml/2006/picture">
+                  <pic:nvPicPr>
+                    <pic:cNvPr id="0" name="Picture 1"/>
+                    <pic:cNvPicPr>
+                      <a:picLocks noChangeAspect="1" noChangeArrowheads="1"/>
+                    </pic:cNvPicPr>
+                  </pic:nvPicPr>
+                  <pic:blipFill>
+                    <a:blip r:embed="rId8">
+                      <a:extLst>
+                        <a:ext uri="{28A0092B-C50C-407E-A947-70E740481C1C}">
+                          <a14:useLocalDpi xmlns:a14="http://schemas.microsoft.com/office/drawing/2010/main" val="0"/>
+                        </a:ext>
+                      </a:extLst>
+                    </a:blip>
+                    <a:srcRect/>
+                    <a:stretch>
+                      <a:fillRect/>
+                    </a:stretch>
+                  </pic:blipFill>
+                  <pic:spPr bwMode="auto">
+                    <a:xfrm>
+                      <a:off x="0" y="0"/>
+                      <a:ext cx="3368040" cy="5394960"/>
+                    </a:xfrm>
+                    <a:prstGeom prst="rect">
+                      <a:avLst/>
+                    </a:prstGeom>
+                    <a:noFill/>
+                    <a:ln>
+                      <a:noFill/>
+                    </a:ln>
+                  </pic:spPr>
+                </pic:pic>
+              </a:graphicData>
+            </a:graphic>
+          </wp:inline>
+        </w:drawing>
+      </w:r>
+    </w:p>
+    <w:p>
+      <w:pPr>
+        <w:spacing w:after="160" w:line="259" w:lineRule="auto"/>
+        <w:ind w:firstLine="709"/>
+        <w:rPr>
+          <w:color w:val="000000"/>
+          <w:sz w:val="28"/>
+          <w:szCs w:val="28"/>
+        </w:rPr>
+      </w:pPr>
+    </w:p>
+    <w:p>
+      <w:pPr>
+        <w:spacing w:after="160" w:line="259" w:lineRule="auto"/>
+        <w:ind w:firstLine="710"/>
+        <w:jc w:val="both"/>
+        <w:rPr>
+          <w:color w:val="000000"/>
+          <w:sz w:val="28"/>
+          <w:szCs w:val="28"/>
+        </w:rPr>
+      </w:pPr>
+    </w:p>
+    <w:p>
+      <w:pPr>
+        <w:spacing w:after="160" w:line="259" w:lineRule="auto"/>
+        <w:ind w:firstLine="709"/>
+        <w:jc w:val="both"/>
+        <w:rPr>
+          <w:color w:val="000000"/>
+          <w:sz w:val="28"/>
+          <w:szCs w:val="28"/>
+        </w:rPr>
+      </w:pPr>
+      <w:r>
+        <w:rPr>
+          <w:color w:val="000000"/>
+          <w:sz w:val="28"/>
+          <w:szCs w:val="28"/>
+        </w:rPr>
+        <w:t xml:space="preserve">Пример 2: 1991 + 2 показан на рисунке 3 – в данном примере нужно самостоятельно отличать </w:t>
+      </w:r>
+      <w:r>
+        <w:rPr>
+          <w:color w:val="000000"/>
+          <w:sz w:val="28"/>
+          <w:szCs w:val="28"/>
+        </w:rPr>
+        <w:t>незначащие символы пробела от символов пробела, обозначающих 0 в числе 2000.</w:t>
+      </w:r>
+    </w:p>
+    <w:p>
+      <w:pPr>
+        <w:pStyle w:val="a7"/>
+        <w:spacing w:after="160" w:line="259" w:lineRule="auto"/>
+        <w:ind w:left="0" w:firstLine="709"/>
+        <w:jc w:val="both"/>
+        <w:rPr>
+          <w:color w:val="000000"/>
+          <w:sz w:val="28"/>
+          <w:szCs w:val="28"/>
+        </w:rPr>
+      </w:pPr>
+      <w:r>
+        <w:rPr>
+          <w:noProof/>
+          <w:color w:val="000000"/>
+          <w:sz w:val="28"/>
+          <w:szCs w:val="28"/>
+        </w:rPr>
+        <w:lastRenderedPageBreak/>
+        <mc:AlternateContent>
+          <mc:Choice Requires="wps">
+            <w:drawing>
+              <wp:anchor distT="45720" distB="45720" distL="114300" distR="114300" simplePos="0" relativeHeight="251663360" behindDoc="0" locked="0" layoutInCell="1" allowOverlap="1" wp14:anchorId="57ABD42F" wp14:editId="61AC03A3">
+                <wp:simplePos x="0" y="0"/>
+                <wp:positionH relativeFrom="column">
+                  <wp:posOffset>448347</wp:posOffset>
+                </wp:positionH>
+                <wp:positionV relativeFrom="paragraph">
+                  <wp:posOffset>5457488</wp:posOffset>
+                </wp:positionV>
+                <wp:extent cx="3352800" cy="419100"/>
+                <wp:effectExtent l="0" t="0" r="0" b="0"/>
+                <wp:wrapSquare wrapText="bothSides"/>
+                <wp:docPr id="6" name="Надпись 2"/>
+                <wp:cNvGraphicFramePr>
+                  <a:graphicFrameLocks xmlns:a="http://schemas.openxmlformats.org/drawingml/2006/main"/>
+                </wp:cNvGraphicFramePr>
+                <a:graphic xmlns:a="http://schemas.openxmlformats.org/drawingml/2006/main">
+                  <a:graphicData uri="http://schemas.microsoft.com/office/word/2010/wordprocessingShape">
+                    <wps:wsp>
+                      <wps:cNvSpPr txBox="1">
+                        <a:spLocks noChangeArrowheads="1"/>
+                      </wps:cNvSpPr>
+                      <wps:spPr bwMode="auto">
+                        <a:xfrm>
+                          <a:off x="0" y="0"/>
+                          <a:ext cx="3352800" cy="419100"/>
+                        </a:xfrm>
+                        <a:prstGeom prst="rect">
+                          <a:avLst/>
+                        </a:prstGeom>
+                        <a:solidFill>
+                          <a:srgbClr val="FFFFFF"/>
+                        </a:solidFill>
+                        <a:ln w="9525">
+                          <a:noFill/>
+                          <a:miter lim="800000"/>
+                          <a:headEnd/>
+                          <a:tailEnd/>
+                        </a:ln>
+                      </wps:spPr>
+                      <wps:txbx>
+                        <w:txbxContent>
+                          <w:p>
+                            <w:pPr>
+                              <w:jc w:val="center"/>
+                              <w:rPr>
+                                <w:sz w:val="28"/>
+                                <w:szCs w:val="28"/>
+                              </w:rPr>
+                            </w:pPr>
+                            <w:r>
+                              <w:rPr>
+                                <w:sz w:val="28"/>
+                                <w:szCs w:val="28"/>
+                              </w:rPr>
+                              <w:t xml:space="preserve">Рисунок </w:t>
+                            </w:r>
+                            <w:r>
+                              <w:rPr>
+                                <w:sz w:val="28"/>
+                                <w:szCs w:val="28"/>
+                              </w:rPr>
+                              <w:t>3</w:t>
+                            </w:r>
+                          </w:p>
+                        </w:txbxContent>
+                      </wps:txbx>
+                      <wps:bodyPr rot="0" vert="horz" wrap="square" lIns="91440" tIns="45720" rIns="91440" bIns="45720" anchor="t" anchorCtr="0">
+                        <a:noAutofit/>
+                      </wps:bodyPr>
+                    </wps:wsp>
+                  </a:graphicData>
+                </a:graphic>
+                <wp14:sizeRelH relativeFrom="margin">
+                  <wp14:pctWidth>0</wp14:pctWidth>
+                </wp14:sizeRelH>
+                <wp14:sizeRelV relativeFrom="margin">
+                  <wp14:pctHeight>0</wp14:pctHeight>
+                </wp14:sizeRelV>
+              </wp:anchor>
+            </w:drawing>
+          </mc:Choice>
+          <mc:Fallback>
+            <w:pict>
+              <v:shape w14:anchorId="57ABD42F" id="_x0000_s1028" type="#_x0000_t202" style="position:absolute;left:0;text-align:left;margin-left:35.3pt;margin-top:429.7pt;width:264pt;height:33pt;z-index:251663360;visibility:visible;mso-wrap-style:square;mso-width-percent:0;mso-height-percent:0;mso-wrap-distance-left:9pt;mso-wrap-distance-top:3.6pt;mso-wrap-distance-right:9pt;mso-wrap-distance-bottom:3.6pt;mso-position-horizontal:absolute;mso-position-horizontal-relative:text;mso-position-vertical:absolute;mso-position-vertical-relative:text;mso-width-percent:0;mso-height-percent:0;mso-width-relative:margin;mso-height-relative:margin;v-text-anchor:top" o:gfxdata="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" stroked="f">
+                <v:textbox>
+                  <w:txbxContent>
+                    <w:p>
+                      <w:pPr>
+                        <w:jc w:val="center"/>
+                        <w:rPr>
+                          <w:sz w:val="28"/>
+                          <w:szCs w:val="28"/>
+                        </w:rPr>
+                      </w:pPr>
+                      <w:r>
+                        <w:rPr>
+                          <w:sz w:val="28"/>
+                          <w:szCs w:val="28"/>
+                        </w:rPr>
+                        <w:t xml:space="preserve">Рисунок </w:t>
+                      </w:r>
+                      <w:r>
+                        <w:rPr>
+                          <w:sz w:val="28"/>
+                          <w:szCs w:val="28"/>
+                        </w:rPr>
+                        <w:t>3</w:t>
+                      </w:r>
+                    </w:p>
+                  </w:txbxContent>
+                </v:textbox>
+                <w10:wrap type="square"/>
+              </v:shape>
+            </w:pict>
+          </mc:Fallback>
+        </mc:AlternateContent>
+      </w:r>
+      <w:r>
+        <w:rPr>
+          <w:noProof/>
+          <w:color w:val="000000"/>
+          <w:sz w:val="28"/>
+          <w:szCs w:val="28"/>
+        </w:rPr>
+        <w:drawing>
+          <wp:inline distT="0" distB="0" distL="0" distR="0" wp14:anchorId="69960D4D" wp14:editId="257F9F03">
+            <wp:extent cx="3368040" cy="5394960"/>
+            <wp:effectExtent l="0" t="0" r="3810" b="0"/>
+            <wp:docPr id="5" name="Рисунок 5"/>
+            <wp:cNvGraphicFramePr>
+              <a:graphicFrameLocks xmlns:a="http://schemas.openxmlformats.org/drawingml/2006/main" noChangeAspect="1"/>
+            </wp:cNvGraphicFramePr>
+            <a:graphic xmlns:a="http://schemas.openxmlformats.org/drawingml/2006/main">
+              <a:graphicData uri="http://schemas.openxmlformats.org/drawingml/2006/picture">
+                <pic:pic xmlns:pic="http://schemas.openxmlformats.org/drawingml/2006/picture">
+                  <pic:nvPicPr>
+                    <pic:cNvPr id="0" name="Picture 3"/>
+                    <pic:cNvPicPr>
+                      <a:picLocks noChangeAspect="1" noChangeArrowheads="1"/>
+                    </pic:cNvPicPr>
+                  </pic:nvPicPr>
+                  <pic:blipFill>
+                    <a:blip r:embed="rId9">
+                      <a:extLst>
+                        <a:ext uri="{28A0092B-C50C-407E-A947-70E740481C1C}">
+                          <a14:useLocalDpi xmlns:a14="http://schemas.microsoft.com/office/drawing/2010/main" val="0"/>
+                        </a:ext>
+                      </a:extLst>
+                    </a:blip>
+                    <a:srcRect/>
+                    <a:stretch>
+                      <a:fillRect/>
+                    </a:stretch>
+                  </pic:blipFill>
+                  <pic:spPr bwMode="auto">
+                    <a:xfrm>
+                      <a:off x="0" y="0"/>
+                      <a:ext cx="3368040" cy="5394960"/>
+                    </a:xfrm>
+                    <a:prstGeom prst="rect">
+                      <a:avLst/>
+                    </a:prstGeom>
+                    <a:noFill/>
+                    <a:ln>
+                      <a:noFill/>
+                    </a:ln>
+                  </pic:spPr>
+                </pic:pic>
+              </a:graphicData>
+            </a:graphic>
+          </wp:inline>
+        </w:drawing>
+      </w:r>
+    </w:p>
+    <w:p>
+      <w:pPr>
+        <w:spacing w:after="160" w:line="259" w:lineRule="auto"/>
+        <w:jc w:val="both"/>
+        <w:rPr>
+          <w:color w:val="000000"/>
+          <w:sz w:val="28"/>
+          <w:szCs w:val="28"/>
+        </w:rPr>
+      </w:pPr>
+    </w:p>
+    <w:p>
+      <w:pPr>
+        <w:pBdr>
+          <w:top w:val="nil"/>
+          <w:left w:val="nil"/>
+          <w:bottom w:val="nil"/>
+          <w:right w:val="nil"/>
+          <w:between w:val="nil"/>
+        </w:pBdr>
+        <w:tabs>
+          <w:tab w:val="center" w:pos="8505"/>
+          <w:tab w:val="right" w:pos="9639"/>
+        </w:tabs>
+        <w:ind w:right="-11"/>
+        <w:jc w:val="center"/>
+        <w:rPr>
+          <w:color w:val="000000"/>
+          <w:sz w:val="28"/>
+          <w:szCs w:val="28"/>
+          <w:vertAlign w:val="superscript"/>
+        </w:rPr>
+      </w:pPr>
+    </w:p>
+    <w:p>
+      <w:pPr>
+        <w:spacing w:after="160" w:line="259" w:lineRule="auto"/>
+        <w:rPr>
+          <w:b/>
+          <w:bCs/>
+          <w:sz w:val="28"/>
+          <w:szCs w:val="28"/>
+        </w:rPr>
+      </w:pPr>
+      <w:r>
+        <w:rPr>
+          <w:b/>
+          <w:bCs/>
+          <w:sz w:val="28"/>
+          <w:szCs w:val="28"/>
+        </w:rPr>
+        <w:br w:type="page"/>
+      </w:r>
+    </w:p>
+    <w:p>
+      <w:pPr>
+        <w:jc w:val="center"/>
+        <w:rPr>
+          <w:b/>
+          <w:bCs/>
+          <w:sz w:val="28"/>
+          <w:szCs w:val="28"/>
+        </w:rPr>
+      </w:pPr>
+      <w:r>
+        <w:rPr>
+          <w:b/>
+          <w:bCs/>
+          <w:sz w:val="28"/>
+          <w:szCs w:val="28"/>
+        </w:rPr>
+        <w:lastRenderedPageBreak/>
+        <w:t>Примеры различных входных и выходных данных</w:t>
+      </w:r>
+      <w:r>
+        <w:rPr>
+          <w:b/>
+          <w:bCs/>
+          <w:sz w:val="28"/>
+          <w:szCs w:val="28"/>
+        </w:rPr>
+        <w:t xml:space="preserve"> (рис. 4)</w:t>
+      </w:r>
+    </w:p>
+    <w:p>
+      <w:pPr>
+        <w:rPr>
+          <w:sz w:val="28"/>
+          <w:szCs w:val="28"/>
+        </w:rPr>
+      </w:pPr>
+    </w:p>
+    <w:p>
+      <w:pPr>
+        <w:ind w:firstLine="709"/>
+        <w:jc w:val="both"/>
+        <w:rPr>
+          <w:b/>
+          <w:bCs/>
+          <w:sz w:val="28"/>
+          <w:szCs w:val="28"/>
+        </w:rPr>
+      </w:pPr>
+      <w:r>
+        <w:rPr>
+          <w:b/>
+          <w:bCs/>
+          <w:noProof/>
+          <w:sz w:val="28"/>
+          <w:szCs w:val="28"/>
+        </w:rPr>
+        <w:drawing>
+          <wp:inline distT="0" distB="0" distL="0" distR="0" wp14:anchorId="41241279" wp14:editId="6C3CE2A4">
+            <wp:extent cx="2528767" cy="8100060"/>
+            <wp:effectExtent l="0" t="0" r="5080" b="0"/>
+            <wp:docPr id="9" name="Рисунок 9"/>
+            <wp:cNvGraphicFramePr>
+              <a:graphicFrameLocks xmlns:a="http://schemas.openxmlformats.org/drawingml/2006/main" noChangeAspect="1"/>
+            </wp:cNvGraphicFramePr>
+            <a:graphic xmlns:a="http://schemas.openxmlformats.org/drawingml/2006/main">
+              <a:graphicData uri="http://schemas.openxmlformats.org/drawingml/2006/picture">
+                <pic:pic xmlns:pic="http://schemas.openxmlformats.org/drawingml/2006/picture">
+                  <pic:nvPicPr>
+                    <pic:cNvPr id="0" name="Picture 6"/>
+                    <pic:cNvPicPr>
+                      <a:picLocks noChangeAspect="1" noChangeArrowheads="1"/>
+                    </pic:cNvPicPr>
+                  </pic:nvPicPr>
+                  <pic:blipFill>
+                    <a:blip r:embed="rId10">
+                      <a:extLst>
+                        <a:ext uri="{28A0092B-C50C-407E-A947-70E740481C1C}">
+                          <a14:useLocalDpi xmlns:a14="http://schemas.microsoft.com/office/drawing/2010/main" val="0"/>
+                        </a:ext>
+                      </a:extLst>
+                    </a:blip>
+                    <a:srcRect/>
+                    <a:stretch>
+                      <a:fillRect/>
+                    </a:stretch>
+                  </pic:blipFill>
+                  <pic:spPr bwMode="auto">
+                    <a:xfrm>
+                      <a:off x="0" y="0"/>
+                      <a:ext cx="2538393" cy="8130893"/>
+                    </a:xfrm>
+                    <a:prstGeom prst="rect">
+                      <a:avLst/>
+                    </a:prstGeom>
+                    <a:noFill/>
+                    <a:ln>
+                      <a:noFill/>
+                    </a:ln>
+                  </pic:spPr>
+                </pic:pic>
+              </a:graphicData>
+            </a:graphic>
+          </wp:inline>
+        </w:drawing>
+      </w:r>
+    </w:p>
+    <w:p>
+      <w:pPr>
+        <w:ind w:firstLine="709"/>
+        <w:jc w:val="both"/>
+        <w:rPr>
+          <w:b/>
+          <w:bCs/>
+          <w:sz w:val="28"/>
+          <w:szCs w:val="28"/>
+        </w:rPr>
+      </w:pPr>
+      <w:r>
+        <w:rPr>
+          <w:b/>
+          <w:bCs/>
+          <w:noProof/>
+          <w:sz w:val="28"/>
+          <w:szCs w:val="28"/>
+        </w:rPr>
+        <mc:AlternateContent>
+          <mc:Choice Requires="wps">
+            <w:drawing>
+              <wp:anchor distT="45720" distB="45720" distL="114300" distR="114300" simplePos="0" relativeHeight="251665408" behindDoc="0" locked="0" layoutInCell="1" allowOverlap="1" wp14:anchorId="470D02B9" wp14:editId="4B7DD589">
+                <wp:simplePos x="0" y="0"/>
+                <wp:positionH relativeFrom="column">
+                  <wp:posOffset>459105</wp:posOffset>
+                </wp:positionH>
+                <wp:positionV relativeFrom="paragraph">
+                  <wp:posOffset>52070</wp:posOffset>
+                </wp:positionV>
+                <wp:extent cx="2499360" cy="1404620"/>
+                <wp:effectExtent l="0" t="0" r="0" b="0"/>
+                <wp:wrapSquare wrapText="bothSides"/>
+                <wp:docPr id="11" name="Надпись 2"/>
+                <wp:cNvGraphicFramePr>
+                  <a:graphicFrameLocks xmlns:a="http://schemas.openxmlformats.org/drawingml/2006/main"/>
+                </wp:cNvGraphicFramePr>
+                <a:graphic xmlns:a="http://schemas.openxmlformats.org/drawingml/2006/main">
+                  <a:graphicData uri="http://schemas.microsoft.com/office/word/2010/wordprocessingShape">
+                    <wps:wsp>
+                      <wps:cNvSpPr txBox="1">
+                        <a:spLocks noChangeArrowheads="1"/>
+                      </wps:cNvSpPr>
+                      <wps:spPr bwMode="auto">
+                        <a:xfrm>
+                          <a:off x="0" y="0"/>
+                          <a:ext cx="2499360" cy="1404620"/>
+                        </a:xfrm>
+                        <a:prstGeom prst="rect">
+                          <a:avLst/>
+                        </a:prstGeom>
+                        <a:solidFill>
+                          <a:srgbClr val="FFFFFF"/>
+                        </a:solidFill>
+                        <a:ln w="9525">
+                          <a:noFill/>
+                          <a:miter lim="800000"/>
+                          <a:headEnd/>
+                          <a:tailEnd/>
+                        </a:ln>
+                      </wps:spPr>
+                      <wps:txbx>
+                        <w:txbxContent>
+                          <w:p>
+                            <w:pPr>
+                              <w:jc w:val="center"/>
+                              <w:rPr>
+                                <w:sz w:val="28"/>
+                                <w:szCs w:val="28"/>
+                              </w:rPr>
+                            </w:pPr>
+                            <w:r>
+                              <w:rPr>
+                                <w:sz w:val="28"/>
+                                <w:szCs w:val="28"/>
+                              </w:rPr>
+                              <w:t>Рисунок 4</w:t>
+                            </w:r>
+                          </w:p>
+                        </w:txbxContent>
+                      </wps:txbx>
+                      <wps:bodyPr rot="0" vert="horz" wrap="square" lIns="91440" tIns="45720" rIns="91440" bIns="45720" anchor="t" anchorCtr="0">
+                        <a:spAutoFit/>
+                      </wps:bodyPr>
+                    </wps:wsp>
+                  </a:graphicData>
+                </a:graphic>
+                <wp14:sizeRelH relativeFrom="margin">
+                  <wp14:pctWidth>0</wp14:pctWidth>
+                </wp14:sizeRelH>
+                <wp14:sizeRelV relativeFrom="margin">
+                  <wp14:pctHeight>20000</wp14:pctHeight>
+                </wp14:sizeRelV>
+              </wp:anchor>
+            </w:drawing>
+          </mc:Choice>
+          <mc:Fallback>
+            <w:pict>
+              <v:shape w14:anchorId="470D02B9" id="_x0000_s1029" type="#_x0000_t202" style="position:absolute;left:0;text-align:left;margin-left:36.15pt;margin-top:4.1pt;width:196.8pt;height:110.6pt;z-index:251665408;visibility:visible;mso-wrap-style:square;mso-width-percent:0;mso-height-percent:200;mso-wrap-distance-left:9pt;mso-wrap-distance-top:3.6pt;mso-wrap-distance-right:9pt;mso-wrap-distance-bottom:3.6pt;mso-position-horizontal:absolute;mso-position-horizontal-relative:text;mso-position-vertical:absolute;mso-position-vertical-relative:text;mso-width-percent:0;mso-height-percent:200;mso-width-relative:margin;mso-height-relative:margin;v-text-anchor:top" o:gfxdata="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" stroked="f">
+                <v:textbox style="mso-fit-shape-to-text:t">
+                  <w:txbxContent>
+                    <w:p>
+                      <w:pPr>
+                        <w:jc w:val="center"/>
+                        <w:rPr>
+                          <w:sz w:val="28"/>
+                          <w:szCs w:val="28"/>
+                        </w:rPr>
+                      </w:pPr>
+                      <w:r>
+                        <w:rPr>
+                          <w:sz w:val="28"/>
+                          <w:szCs w:val="28"/>
+                        </w:rPr>
+                        <w:t>Рисунок 4</w:t>
+                      </w:r>
+                    </w:p>
+                  </w:txbxContent>
+                </v:textbox>
+                <w10:wrap type="square"/>
+              </v:shape>
+            </w:pict>
+          </mc:Fallback>
+        </mc:AlternateContent>
+      </w:r>
+    </w:p>
+    <w:p>
+      <w:pPr>
+        <w:rPr>
+          <w:b/>
+          <w:bCs/>
+          <w:sz w:val="28"/>
+          <w:szCs w:val="28"/>
+        </w:rPr>
+      </w:pPr>
+    </w:p>
+    <w:p>
+      <w:pPr>
+        <w:tabs>
+          <w:tab w:val="left" w:pos="3852"/>
+        </w:tabs>
+        <w:rPr>
+          <w:sz w:val="28"/>
+          <w:szCs w:val="28"/>
+        </w:rPr>
+      </w:pPr>
+      <w:r>
+        <w:rPr>
+          <w:sz w:val="28"/>
+          <w:szCs w:val="28"/>
+        </w:rPr>
+        <w:tab/>
+      </w:r>
+    </w:p>
+    <w:p>
+      <w:pPr>
+        <w:spacing w:after="160" w:line="259" w:lineRule="auto"/>
+        <w:jc w:val="center"/>
+        <w:rPr>
+          <w:sz w:val="28"/>
+          <w:szCs w:val="28"/>
+        </w:rPr>
+      </w:pPr>
+      <w:r>
+        <w:rPr>
+          <w:sz w:val="28"/>
+          <w:szCs w:val="28"/>
+        </w:rPr>
+        <w:lastRenderedPageBreak/>
+        <w:br w:type="page"/>
+      </w:r>
+    </w:p>
+    <w:p>
+      <w:pPr>
+        <w:tabs>
+          <w:tab w:val="left" w:pos="3852"/>
+        </w:tabs>
+        <w:rPr>
+          <w:sz w:val="28"/>
+          <w:szCs w:val="28"/>
+        </w:rPr>
+      </w:pPr>
+    </w:p>
+    <w:p>
+      <w:pPr>
+        <w:tabs>
+          <w:tab w:val="left" w:pos="3852"/>
+        </w:tabs>
+        <w:ind w:firstLine="709"/>
+        <w:jc w:val="center"/>
+        <w:rPr>
+          <w:b/>
+          <w:bCs/>
+          <w:sz w:val="28"/>
+          <w:szCs w:val="28"/>
+        </w:rPr>
+      </w:pPr>
+      <w:r>
+        <w:rPr>
+          <w:b/>
+          <w:bCs/>
+          <w:sz w:val="28"/>
+          <w:szCs w:val="28"/>
+        </w:rPr>
+        <w:t xml:space="preserve">Скриншот репозитория на </w:t>
+      </w:r>
+      <w:r>
+        <w:rPr>
+          <w:b/>
+          <w:bCs/>
+          <w:sz w:val="28"/>
+          <w:szCs w:val="28"/>
+          <w:lang w:val="en-US"/>
+        </w:rPr>
+        <w:t>GitHub</w:t>
+      </w:r>
+      <w:r>
+        <w:rPr>
+          <w:b/>
+          <w:bCs/>
+          <w:sz w:val="28"/>
+          <w:szCs w:val="28"/>
+        </w:rPr>
+        <w:t xml:space="preserve"> и история коммитов (рисунок 5 и рисунок 6)</w:t>
+      </w:r>
+    </w:p>
+    <w:p>
+      <w:pPr>
+        <w:tabs>
+          <w:tab w:val="left" w:pos="3852"/>
+        </w:tabs>
+        <w:ind w:firstLine="709"/>
+        <w:jc w:val="both"/>
+        <w:rPr>
+          <w:b/>
+          <w:bCs/>
+          <w:sz w:val="28"/>
+          <w:szCs w:val="28"/>
+          <w:lang w:val="en-US"/>
+        </w:rPr>
+      </w:pPr>
+    </w:p>
     <w:sectPr>
-      <w:headerReference w:type="even" r:id="rId6"/>
-      <w:headerReference w:type="default" r:id="rId7"/>
-      <w:footerReference w:type="even" r:id="rId8"/>
-      <w:footerReference w:type="default" r:id="rId9"/>
-      <w:headerReference w:type="first" r:id="rId10"/>
-      <w:footerReference w:type="first" r:id="rId11"/>
+      <w:footerReference w:type="default" r:id="rId11"/>
       <w:pgSz w:w="11906" w:h="16838"/>
       <w:pgMar w:top="1134" w:right="850" w:bottom="1134" w:left="1701" w:header="708" w:footer="708" w:gutter="0"/>
       <w:cols w:space="708"/>
+      <w:titlePg/>
       <w:docGrid w:linePitch="360"/>
     </w:sectPr>
   </w:body>
@@ -1134,47 +3858,38 @@
 
 <file path=word/footer1.xml><?xml version="1.0" encoding="utf-8"?>
 <w:ftr xmlns:wpc="http://schemas.microsoft.com/office/word/2010/wordprocessingCanvas" xmlns:cx="http://schemas.microsoft.com/office/drawing/2014/chartex" xmlns:cx1="http://schemas.microsoft.com/office/drawing/2015/9/8/chartex" xmlns:cx2="http://schemas.microsoft.com/office/drawing/2015/10/21/chartex" xmlns:cx3="http://schemas.microsoft.com/office/drawing/2016/5/9/chartex" xmlns:cx4="http://schemas.microsoft.com/office/drawing/2016/5/10/chartex" xmlns:cx5="http://schemas.microsoft.com/office/drawing/2016/5/11/chartex" xmlns:cx6="http://schemas.microsoft.com/office/drawing/2016/5/12/chartex" xmlns:cx7="http://schemas.microsoft.com/office/drawing/2016/5/13/chartex" xmlns:cx8="http://schemas.microsoft.com/office/drawing/2016/5/14/chartex" xmlns:mc="http://schemas.openxmlformats.org/markup-compatibility/2006" xmlns:aink="http://schemas.microsoft.com/office/drawing/2016/ink" xmlns:am3d="http://schemas.microsoft.com/office/drawing/2017/model3d" xmlns:o="urn:schemas-microsoft-com:office:office" xmlns:r="http://schemas.openxmlformats.org/officeDocument/2006/relationships" xmlns:m="http://schemas.openxmlformats.org/officeDocument/2006/math" xmlns:v="urn:schemas-microsoft-com:vml" xmlns:wp14="http://schemas.microsoft.com/office/word/2010/wordprocessingDrawing" xmlns:wp="http://schemas.openxmlformats.org/drawingml/2006/wordprocessingDrawing" xmlns:w10="urn:schemas-microsoft-com:office:word" xmlns:w="http://schemas.openxmlformats.org/wordprocessingml/2006/main" xmlns:w14="http://schemas.microsoft.com/office/word/2010/wordml" xmlns:w15="http://schemas.microsoft.com/office/word/2012/wordml" xmlns:w16cex="http://schemas.microsoft.com/office/word/2018/wordml/cex" xmlns:w16cid="http://schemas.microsoft.com/office/word/2016/wordml/cid" xmlns:w16="http://schemas.microsoft.com/office/word/2018/wordml" xmlns:w16sdtdh="http://schemas.microsoft.com/office/word/2020/wordml/sdtdatahash" xmlns:w16se="http://schemas.microsoft.com/office/word/2015/wordml/symex" xmlns:wpg="http://schemas.microsoft.com/office/word/2010/wordprocessingGroup" xmlns:wpi="http://schemas.microsoft.com/office/word/2010/wordprocessingInk" xmlns:wne="http://schemas.microsoft.com/office/word/2006/wordml" xmlns:wps="http://schemas.microsoft.com/office/word/2010/wordprocessingShape" mc:Ignorable="w14 w15 w16se w16cid w16 w16cex w16sdtdh wp14">
-  <w:p>
-    <w:pPr>
-      <w:pStyle w:val="a5"/>
-    </w:pPr>
-  </w:p>
-</w:ftr>
-</file>
-
-<file path=word/footer2.xml><?xml version="1.0" encoding="utf-8"?>
-<w:ftr xmlns:wpc="http://schemas.microsoft.com/office/word/2010/wordprocessingCanvas" xmlns:cx="http://schemas.microsoft.com/office/drawing/2014/chartex" xmlns:cx1="http://schemas.microsoft.com/office/drawing/2015/9/8/chartex" xmlns:cx2="http://schemas.microsoft.com/office/drawing/2015/10/21/chartex" xmlns:cx3="http://schemas.microsoft.com/office/drawing/2016/5/9/chartex" xmlns:cx4="http://schemas.microsoft.com/office/drawing/2016/5/10/chartex" xmlns:cx5="http://schemas.microsoft.com/office/drawing/2016/5/11/chartex" xmlns:cx6="http://schemas.microsoft.com/office/drawing/2016/5/12/chartex" xmlns:cx7="http://schemas.microsoft.com/office/drawing/2016/5/13/chartex" xmlns:cx8="http://schemas.microsoft.com/office/drawing/2016/5/14/chartex" xmlns:mc="http://schemas.openxmlformats.org/markup-compatibility/2006" xmlns:aink="http://schemas.microsoft.com/office/drawing/2016/ink" xmlns:am3d="http://schemas.microsoft.com/office/drawing/2017/model3d" xmlns:o="urn:schemas-microsoft-com:office:office" xmlns:r="http://schemas.openxmlformats.org/officeDocument/2006/relationships" xmlns:m="http://schemas.openxmlformats.org/officeDocument/2006/math" xmlns:v="urn:schemas-microsoft-com:vml" xmlns:wp14="http://schemas.microsoft.com/office/word/2010/wordprocessingDrawing" xmlns:wp="http://schemas.openxmlformats.org/drawingml/2006/wordprocessingDrawing" xmlns:w10="urn:schemas-microsoft-com:office:word" xmlns:w="http://schemas.openxmlformats.org/wordprocessingml/2006/main" xmlns:w14="http://schemas.microsoft.com/office/word/2010/wordml" xmlns:w15="http://schemas.microsoft.com/office/word/2012/wordml" xmlns:w16cex="http://schemas.microsoft.com/office/word/2018/wordml/cex" xmlns:w16cid="http://schemas.microsoft.com/office/word/2016/wordml/cid" xmlns:w16="http://schemas.microsoft.com/office/word/2018/wordml" xmlns:w16sdtdh="http://schemas.microsoft.com/office/word/2020/wordml/sdtdatahash" xmlns:w16se="http://schemas.microsoft.com/office/word/2015/wordml/symex" xmlns:wpg="http://schemas.microsoft.com/office/word/2010/wordprocessingGroup" xmlns:wpi="http://schemas.microsoft.com/office/word/2010/wordprocessingInk" xmlns:wne="http://schemas.microsoft.com/office/word/2006/wordml" xmlns:wps="http://schemas.microsoft.com/office/word/2010/wordprocessingShape" mc:Ignorable="w14 w15 w16se w16cid w16 w16cex w16sdtdh wp14">
-  <w:p>
-    <w:pPr>
-      <w:pStyle w:val="a5"/>
-      <w:tabs>
-        <w:tab w:val="clear" w:pos="4677"/>
-        <w:tab w:val="clear" w:pos="9355"/>
-      </w:tabs>
-      <w:jc w:val="center"/>
-      <w:rPr>
-        <w:caps/>
-        <w:color w:val="4472C4" w:themeColor="accent1"/>
-      </w:rPr>
-    </w:pPr>
-    <w:r>
-      <w:rPr>
-        <w:caps/>
-        <w:color w:val="4472C4" w:themeColor="accent1"/>
-      </w:rPr>
-      <w:t>2</w:t>
-    </w:r>
-  </w:p>
-  <w:p>
-    <w:pPr>
-      <w:pStyle w:val="a5"/>
-    </w:pPr>
-  </w:p>
-</w:ftr>
-</file>
-
-<file path=word/footer3.xml><?xml version="1.0" encoding="utf-8"?>
-<w:ftr xmlns:wpc="http://schemas.microsoft.com/office/word/2010/wordprocessingCanvas" xmlns:cx="http://schemas.microsoft.com/office/drawing/2014/chartex" xmlns:cx1="http://schemas.microsoft.com/office/drawing/2015/9/8/chartex" xmlns:cx2="http://schemas.microsoft.com/office/drawing/2015/10/21/chartex" xmlns:cx3="http://schemas.microsoft.com/office/drawing/2016/5/9/chartex" xmlns:cx4="http://schemas.microsoft.com/office/drawing/2016/5/10/chartex" xmlns:cx5="http://schemas.microsoft.com/office/drawing/2016/5/11/chartex" xmlns:cx6="http://schemas.microsoft.com/office/drawing/2016/5/12/chartex" xmlns:cx7="http://schemas.microsoft.com/office/drawing/2016/5/13/chartex" xmlns:cx8="http://schemas.microsoft.com/office/drawing/2016/5/14/chartex" xmlns:mc="http://schemas.openxmlformats.org/markup-compatibility/2006" xmlns:aink="http://schemas.microsoft.com/office/drawing/2016/ink" xmlns:am3d="http://schemas.microsoft.com/office/drawing/2017/model3d" xmlns:o="urn:schemas-microsoft-com:office:office" xmlns:r="http://schemas.openxmlformats.org/officeDocument/2006/relationships" xmlns:m="http://schemas.openxmlformats.org/officeDocument/2006/math" xmlns:v="urn:schemas-microsoft-com:vml" xmlns:wp14="http://schemas.microsoft.com/office/word/2010/wordprocessingDrawing" xmlns:wp="http://schemas.openxmlformats.org/drawingml/2006/wordprocessingDrawing" xmlns:w10="urn:schemas-microsoft-com:office:word" xmlns:w="http://schemas.openxmlformats.org/wordprocessingml/2006/main" xmlns:w14="http://schemas.microsoft.com/office/word/2010/wordml" xmlns:w15="http://schemas.microsoft.com/office/word/2012/wordml" xmlns:w16cex="http://schemas.microsoft.com/office/word/2018/wordml/cex" xmlns:w16cid="http://schemas.microsoft.com/office/word/2016/wordml/cid" xmlns:w16="http://schemas.microsoft.com/office/word/2018/wordml" xmlns:w16sdtdh="http://schemas.microsoft.com/office/word/2020/wordml/sdtdatahash" xmlns:w16se="http://schemas.microsoft.com/office/word/2015/wordml/symex" xmlns:wpg="http://schemas.microsoft.com/office/word/2010/wordprocessingGroup" xmlns:wpi="http://schemas.microsoft.com/office/word/2010/wordprocessingInk" xmlns:wne="http://schemas.microsoft.com/office/word/2006/wordml" xmlns:wps="http://schemas.microsoft.com/office/word/2010/wordprocessingShape" mc:Ignorable="w14 w15 w16se w16cid w16 w16cex w16sdtdh wp14">
+  <w:sdt>
+    <w:sdtPr>
+      <w:id w:val="-1412465062"/>
+      <w:docPartObj>
+        <w:docPartGallery w:val="Page Numbers (Bottom of Page)"/>
+        <w:docPartUnique/>
+      </w:docPartObj>
+    </w:sdtPr>
+    <w:sdtContent>
+      <w:p>
+        <w:pPr>
+          <w:pStyle w:val="a5"/>
+          <w:jc w:val="center"/>
+        </w:pPr>
+        <w:r>
+          <w:fldChar w:fldCharType="begin"/>
+        </w:r>
+        <w:r>
+          <w:instrText>PAGE   \* MERGEFORMAT</w:instrText>
+        </w:r>
+        <w:r>
+          <w:fldChar w:fldCharType="separate"/>
+        </w:r>
+        <w:r>
+          <w:t>2</w:t>
+        </w:r>
+        <w:r>
+          <w:fldChar w:fldCharType="end"/>
+        </w:r>
+      </w:p>
+    </w:sdtContent>
+  </w:sdt>
   <w:p>
     <w:pPr>
       <w:pStyle w:val="a5"/>
@@ -1202,34 +3917,187 @@
 </w:footnotes>
 </file>
 
-<file path=word/header1.xml><?xml version="1.0" encoding="utf-8"?>
-<w:hdr xmlns:wpc="http://schemas.microsoft.com/office/word/2010/wordprocessingCanvas" xmlns:cx="http://schemas.microsoft.com/office/drawing/2014/chartex" xmlns:cx1="http://schemas.microsoft.com/office/drawing/2015/9/8/chartex" xmlns:cx2="http://schemas.microsoft.com/office/drawing/2015/10/21/chartex" xmlns:cx3="http://schemas.microsoft.com/office/drawing/2016/5/9/chartex" xmlns:cx4="http://schemas.microsoft.com/office/drawing/2016/5/10/chartex" xmlns:cx5="http://schemas.microsoft.com/office/drawing/2016/5/11/chartex" xmlns:cx6="http://schemas.microsoft.com/office/drawing/2016/5/12/chartex" xmlns:cx7="http://schemas.microsoft.com/office/drawing/2016/5/13/chartex" xmlns:cx8="http://schemas.microsoft.com/office/drawing/2016/5/14/chartex" xmlns:mc="http://schemas.openxmlformats.org/markup-compatibility/2006" xmlns:aink="http://schemas.microsoft.com/office/drawing/2016/ink" xmlns:am3d="http://schemas.microsoft.com/office/drawing/2017/model3d" xmlns:o="urn:schemas-microsoft-com:office:office" xmlns:r="http://schemas.openxmlformats.org/officeDocument/2006/relationships" xmlns:m="http://schemas.openxmlformats.org/officeDocument/2006/math" xmlns:v="urn:schemas-microsoft-com:vml" xmlns:wp14="http://schemas.microsoft.com/office/word/2010/wordprocessingDrawing" xmlns:wp="http://schemas.openxmlformats.org/drawingml/2006/wordprocessingDrawing" xmlns:w10="urn:schemas-microsoft-com:office:word" xmlns:w="http://schemas.openxmlformats.org/wordprocessingml/2006/main" xmlns:w14="http://schemas.microsoft.com/office/word/2010/wordml" xmlns:w15="http://schemas.microsoft.com/office/word/2012/wordml" xmlns:w16cex="http://schemas.microsoft.com/office/word/2018/wordml/cex" xmlns:w16cid="http://schemas.microsoft.com/office/word/2016/wordml/cid" xmlns:w16="http://schemas.microsoft.com/office/word/2018/wordml" xmlns:w16sdtdh="http://schemas.microsoft.com/office/word/2020/wordml/sdtdatahash" xmlns:w16se="http://schemas.microsoft.com/office/word/2015/wordml/symex" xmlns:wpg="http://schemas.microsoft.com/office/word/2010/wordprocessingGroup" xmlns:wpi="http://schemas.microsoft.com/office/word/2010/wordprocessingInk" xmlns:wne="http://schemas.microsoft.com/office/word/2006/wordml" xmlns:wps="http://schemas.microsoft.com/office/word/2010/wordprocessingShape" mc:Ignorable="w14 w15 w16se w16cid w16 w16cex w16sdtdh wp14">
-  <w:p>
-    <w:pPr>
-      <w:pStyle w:val="a3"/>
-    </w:pPr>
-  </w:p>
-</w:hdr>
-</file>
-
-<file path=word/header2.xml><?xml version="1.0" encoding="utf-8"?>
-<w:hdr xmlns:wpc="http://schemas.microsoft.com/office/word/2010/wordprocessingCanvas" xmlns:cx="http://schemas.microsoft.com/office/drawing/2014/chartex" xmlns:cx1="http://schemas.microsoft.com/office/drawing/2015/9/8/chartex" xmlns:cx2="http://schemas.microsoft.com/office/drawing/2015/10/21/chartex" xmlns:cx3="http://schemas.microsoft.com/office/drawing/2016/5/9/chartex" xmlns:cx4="http://schemas.microsoft.com/office/drawing/2016/5/10/chartex" xmlns:cx5="http://schemas.microsoft.com/office/drawing/2016/5/11/chartex" xmlns:cx6="http://schemas.microsoft.com/office/drawing/2016/5/12/chartex" xmlns:cx7="http://schemas.microsoft.com/office/drawing/2016/5/13/chartex" xmlns:cx8="http://schemas.microsoft.com/office/drawing/2016/5/14/chartex" xmlns:mc="http://schemas.openxmlformats.org/markup-compatibility/2006" xmlns:aink="http://schemas.microsoft.com/office/drawing/2016/ink" xmlns:am3d="http://schemas.microsoft.com/office/drawing/2017/model3d" xmlns:o="urn:schemas-microsoft-com:office:office" xmlns:r="http://schemas.openxmlformats.org/officeDocument/2006/relationships" xmlns:m="http://schemas.openxmlformats.org/officeDocument/2006/math" xmlns:v="urn:schemas-microsoft-com:vml" xmlns:wp14="http://schemas.microsoft.com/office/word/2010/wordprocessingDrawing" xmlns:wp="http://schemas.openxmlformats.org/drawingml/2006/wordprocessingDrawing" xmlns:w10="urn:schemas-microsoft-com:office:word" xmlns:w="http://schemas.openxmlformats.org/wordprocessingml/2006/main" xmlns:w14="http://schemas.microsoft.com/office/word/2010/wordml" xmlns:w15="http://schemas.microsoft.com/office/word/2012/wordml" xmlns:w16cex="http://schemas.microsoft.com/office/word/2018/wordml/cex" xmlns:w16cid="http://schemas.microsoft.com/office/word/2016/wordml/cid" xmlns:w16="http://schemas.microsoft.com/office/word/2018/wordml" xmlns:w16sdtdh="http://schemas.microsoft.com/office/word/2020/wordml/sdtdatahash" xmlns:w16se="http://schemas.microsoft.com/office/word/2015/wordml/symex" xmlns:wpg="http://schemas.microsoft.com/office/word/2010/wordprocessingGroup" xmlns:wpi="http://schemas.microsoft.com/office/word/2010/wordprocessingInk" xmlns:wne="http://schemas.microsoft.com/office/word/2006/wordml" xmlns:wps="http://schemas.microsoft.com/office/word/2010/wordprocessingShape" mc:Ignorable="w14 w15 w16se w16cid w16 w16cex w16sdtdh wp14">
-  <w:p>
-    <w:pPr>
-      <w:pStyle w:val="a3"/>
-    </w:pPr>
-  </w:p>
-</w:hdr>
-</file>
-
-<file path=word/header3.xml><?xml version="1.0" encoding="utf-8"?>
-<w:hdr xmlns:wpc="http://schemas.microsoft.com/office/word/2010/wordprocessingCanvas" xmlns:cx="http://schemas.microsoft.com/office/drawing/2014/chartex" xmlns:cx1="http://schemas.microsoft.com/office/drawing/2015/9/8/chartex" xmlns:cx2="http://schemas.microsoft.com/office/drawing/2015/10/21/chartex" xmlns:cx3="http://schemas.microsoft.com/office/drawing/2016/5/9/chartex" xmlns:cx4="http://schemas.microsoft.com/office/drawing/2016/5/10/chartex" xmlns:cx5="http://schemas.microsoft.com/office/drawing/2016/5/11/chartex" xmlns:cx6="http://schemas.microsoft.com/office/drawing/2016/5/12/chartex" xmlns:cx7="http://schemas.microsoft.com/office/drawing/2016/5/13/chartex" xmlns:cx8="http://schemas.microsoft.com/office/drawing/2016/5/14/chartex" xmlns:mc="http://schemas.openxmlformats.org/markup-compatibility/2006" xmlns:aink="http://schemas.microsoft.com/office/drawing/2016/ink" xmlns:am3d="http://schemas.microsoft.com/office/drawing/2017/model3d" xmlns:o="urn:schemas-microsoft-com:office:office" xmlns:r="http://schemas.openxmlformats.org/officeDocument/2006/relationships" xmlns:m="http://schemas.openxmlformats.org/officeDocument/2006/math" xmlns:v="urn:schemas-microsoft-com:vml" xmlns:wp14="http://schemas.microsoft.com/office/word/2010/wordprocessingDrawing" xmlns:wp="http://schemas.openxmlformats.org/drawingml/2006/wordprocessingDrawing" xmlns:w10="urn:schemas-microsoft-com:office:word" xmlns:w="http://schemas.openxmlformats.org/wordprocessingml/2006/main" xmlns:w14="http://schemas.microsoft.com/office/word/2010/wordml" xmlns:w15="http://schemas.microsoft.com/office/word/2012/wordml" xmlns:w16cex="http://schemas.microsoft.com/office/word/2018/wordml/cex" xmlns:w16cid="http://schemas.microsoft.com/office/word/2016/wordml/cid" xmlns:w16="http://schemas.microsoft.com/office/word/2018/wordml" xmlns:w16sdtdh="http://schemas.microsoft.com/office/word/2020/wordml/sdtdatahash" xmlns:w16se="http://schemas.microsoft.com/office/word/2015/wordml/symex" xmlns:wpg="http://schemas.microsoft.com/office/word/2010/wordprocessingGroup" xmlns:wpi="http://schemas.microsoft.com/office/word/2010/wordprocessingInk" xmlns:wne="http://schemas.microsoft.com/office/word/2006/wordml" xmlns:wps="http://schemas.microsoft.com/office/word/2010/wordprocessingShape" mc:Ignorable="w14 w15 w16se w16cid w16 w16cex w16sdtdh wp14">
-  <w:p>
-    <w:pPr>
-      <w:pStyle w:val="a3"/>
-    </w:pPr>
-  </w:p>
-</w:hdr>
+<file path=word/numbering.xml><?xml version="1.0" encoding="utf-8"?>
+<w:numbering xmlns:wpc="http://schemas.microsoft.com/office/word/2010/wordprocessingCanvas" xmlns:cx="http://schemas.microsoft.com/office/drawing/2014/chartex" xmlns:cx1="http://schemas.microsoft.com/office/drawing/2015/9/8/chartex" xmlns:cx2="http://schemas.microsoft.com/office/drawing/2015/10/21/chartex" xmlns:cx3="http://schemas.microsoft.com/office/drawing/2016/5/9/chartex" xmlns:cx4="http://schemas.microsoft.com/office/drawing/2016/5/10/chartex" xmlns:cx5="http://schemas.microsoft.com/office/drawing/2016/5/11/chartex" xmlns:cx6="http://schemas.microsoft.com/office/drawing/2016/5/12/chartex" xmlns:cx7="http://schemas.microsoft.com/office/drawing/2016/5/13/chartex" xmlns:cx8="http://schemas.microsoft.com/office/drawing/2016/5/14/chartex" xmlns:mc="http://schemas.openxmlformats.org/markup-compatibility/2006" xmlns:aink="http://schemas.microsoft.com/office/drawing/2016/ink" xmlns:am3d="http://schemas.microsoft.com/office/drawing/2017/model3d" xmlns:o="urn:schemas-microsoft-com:office:office" xmlns:r="http://schemas.openxmlformats.org/officeDocument/2006/relationships" xmlns:m="http://schemas.openxmlformats.org/officeDocument/2006/math" xmlns:v="urn:schemas-microsoft-com:vml" xmlns:wp14="http://schemas.microsoft.com/office/word/2010/wordprocessingDrawing" xmlns:wp="http://schemas.openxmlformats.org/drawingml/2006/wordprocessingDrawing" xmlns:w10="urn:schemas-microsoft-com:office:word" xmlns:w="http://schemas.openxmlformats.org/wordprocessingml/2006/main" xmlns:w14="http://schemas.microsoft.com/office/word/2010/wordml" xmlns:w15="http://schemas.microsoft.com/office/word/2012/wordml" xmlns:w16cex="http://schemas.microsoft.com/office/word/2018/wordml/cex" xmlns:w16cid="http://schemas.microsoft.com/office/word/2016/wordml/cid" xmlns:w16="http://schemas.microsoft.com/office/word/2018/wordml" xmlns:w16sdtdh="http://schemas.microsoft.com/office/word/2020/wordml/sdtdatahash" xmlns:w16se="http://schemas.microsoft.com/office/word/2015/wordml/symex" xmlns:wpg="http://schemas.microsoft.com/office/word/2010/wordprocessingGroup" xmlns:wpi="http://schemas.microsoft.com/office/word/2010/wordprocessingInk" xmlns:wne="http://schemas.microsoft.com/office/word/2006/wordml" xmlns:wps="http://schemas.microsoft.com/office/word/2010/wordprocessingShape" mc:Ignorable="w14 w15 w16se w16cid w16 w16cex w16sdtdh wp14">
+  <w:abstractNum w:abstractNumId="0" w15:restartNumberingAfterBreak="0">
+    <w:nsid w:val="1F7A302F"/>
+    <w:multiLevelType w:val="hybridMultilevel"/>
+    <w:tmpl w:val="63C6F8C0"/>
+    <w:lvl w:ilvl="0" w:tplc="0419000F">
+      <w:start w:val="1"/>
+      <w:numFmt w:val="decimal"/>
+      <w:lvlText w:val="%1."/>
+      <w:lvlJc w:val="left"/>
+      <w:pPr>
+        <w:ind w:left="1571" w:hanging="360"/>
+      </w:pPr>
+    </w:lvl>
+    <w:lvl w:ilvl="1" w:tplc="04190019" w:tentative="1">
+      <w:start w:val="1"/>
+      <w:numFmt w:val="lowerLetter"/>
+      <w:lvlText w:val="%2."/>
+      <w:lvlJc w:val="left"/>
+      <w:pPr>
+        <w:ind w:left="2291" w:hanging="360"/>
+      </w:pPr>
+    </w:lvl>
+    <w:lvl w:ilvl="2" w:tplc="0419001B" w:tentative="1">
+      <w:start w:val="1"/>
+      <w:numFmt w:val="lowerRoman"/>
+      <w:lvlText w:val="%3."/>
+      <w:lvlJc w:val="right"/>
+      <w:pPr>
+        <w:ind w:left="3011" w:hanging="180"/>
+      </w:pPr>
+    </w:lvl>
+    <w:lvl w:ilvl="3" w:tplc="0419000F" w:tentative="1">
+      <w:start w:val="1"/>
+      <w:numFmt w:val="decimal"/>
+      <w:lvlText w:val="%4."/>
+      <w:lvlJc w:val="left"/>
+      <w:pPr>
+        <w:ind w:left="3731" w:hanging="360"/>
+      </w:pPr>
+    </w:lvl>
+    <w:lvl w:ilvl="4" w:tplc="04190019" w:tentative="1">
+      <w:start w:val="1"/>
+      <w:numFmt w:val="lowerLetter"/>
+      <w:lvlText w:val="%5."/>
+      <w:lvlJc w:val="left"/>
+      <w:pPr>
+        <w:ind w:left="4451" w:hanging="360"/>
+      </w:pPr>
+    </w:lvl>
+    <w:lvl w:ilvl="5" w:tplc="0419001B" w:tentative="1">
+      <w:start w:val="1"/>
+      <w:numFmt w:val="lowerRoman"/>
+      <w:lvlText w:val="%6."/>
+      <w:lvlJc w:val="right"/>
+      <w:pPr>
+        <w:ind w:left="5171" w:hanging="180"/>
+      </w:pPr>
+    </w:lvl>
+    <w:lvl w:ilvl="6" w:tplc="0419000F" w:tentative="1">
+      <w:start w:val="1"/>
+      <w:numFmt w:val="decimal"/>
+      <w:lvlText w:val="%7."/>
+      <w:lvlJc w:val="left"/>
+      <w:pPr>
+        <w:ind w:left="5891" w:hanging="360"/>
+      </w:pPr>
+    </w:lvl>
+    <w:lvl w:ilvl="7" w:tplc="04190019" w:tentative="1">
+      <w:start w:val="1"/>
+      <w:numFmt w:val="lowerLetter"/>
+      <w:lvlText w:val="%8."/>
+      <w:lvlJc w:val="left"/>
+      <w:pPr>
+        <w:ind w:left="6611" w:hanging="360"/>
+      </w:pPr>
+    </w:lvl>
+    <w:lvl w:ilvl="8" w:tplc="0419001B" w:tentative="1">
+      <w:start w:val="1"/>
+      <w:numFmt w:val="lowerRoman"/>
+      <w:lvlText w:val="%9."/>
+      <w:lvlJc w:val="right"/>
+      <w:pPr>
+        <w:ind w:left="7331" w:hanging="180"/>
+      </w:pPr>
+    </w:lvl>
+  </w:abstractNum>
+  <w:abstractNum w:abstractNumId="1" w15:restartNumberingAfterBreak="0">
+    <w:nsid w:val="60351D44"/>
+    <w:multiLevelType w:val="hybridMultilevel"/>
+    <w:tmpl w:val="EAC298CC"/>
+    <w:lvl w:ilvl="0" w:tplc="0419000F">
+      <w:start w:val="1"/>
+      <w:numFmt w:val="decimal"/>
+      <w:lvlText w:val="%1."/>
+      <w:lvlJc w:val="left"/>
+      <w:pPr>
+        <w:ind w:left="1428" w:hanging="360"/>
+      </w:pPr>
+    </w:lvl>
+    <w:lvl w:ilvl="1" w:tplc="04190019" w:tentative="1">
+      <w:start w:val="1"/>
+      <w:numFmt w:val="lowerLetter"/>
+      <w:lvlText w:val="%2."/>
+      <w:lvlJc w:val="left"/>
+      <w:pPr>
+        <w:ind w:left="2148" w:hanging="360"/>
+      </w:pPr>
+    </w:lvl>
+    <w:lvl w:ilvl="2" w:tplc="0419001B" w:tentative="1">
+      <w:start w:val="1"/>
+      <w:numFmt w:val="lowerRoman"/>
+      <w:lvlText w:val="%3."/>
+      <w:lvlJc w:val="right"/>
+      <w:pPr>
+        <w:ind w:left="2868" w:hanging="180"/>
+      </w:pPr>
+    </w:lvl>
+    <w:lvl w:ilvl="3" w:tplc="0419000F" w:tentative="1">
+      <w:start w:val="1"/>
+      <w:numFmt w:val="decimal"/>
+      <w:lvlText w:val="%4."/>
+      <w:lvlJc w:val="left"/>
+      <w:pPr>
+        <w:ind w:left="3588" w:hanging="360"/>
+      </w:pPr>
+    </w:lvl>
+    <w:lvl w:ilvl="4" w:tplc="04190019" w:tentative="1">
+      <w:start w:val="1"/>
+      <w:numFmt w:val="lowerLetter"/>
+      <w:lvlText w:val="%5."/>
+      <w:lvlJc w:val="left"/>
+      <w:pPr>
+        <w:ind w:left="4308" w:hanging="360"/>
+      </w:pPr>
+    </w:lvl>
+    <w:lvl w:ilvl="5" w:tplc="0419001B" w:tentative="1">
+      <w:start w:val="1"/>
+      <w:numFmt w:val="lowerRoman"/>
+      <w:lvlText w:val="%6."/>
+      <w:lvlJc w:val="right"/>
+      <w:pPr>
+        <w:ind w:left="5028" w:hanging="180"/>
+      </w:pPr>
+    </w:lvl>
+    <w:lvl w:ilvl="6" w:tplc="0419000F" w:tentative="1">
+      <w:start w:val="1"/>
+      <w:numFmt w:val="decimal"/>
+      <w:lvlText w:val="%7."/>
+      <w:lvlJc w:val="left"/>
+      <w:pPr>
+        <w:ind w:left="5748" w:hanging="360"/>
+      </w:pPr>
+    </w:lvl>
+    <w:lvl w:ilvl="7" w:tplc="04190019" w:tentative="1">
+      <w:start w:val="1"/>
+      <w:numFmt w:val="lowerLetter"/>
+      <w:lvlText w:val="%8."/>
+      <w:lvlJc w:val="left"/>
+      <w:pPr>
+        <w:ind w:left="6468" w:hanging="360"/>
+      </w:pPr>
+    </w:lvl>
+    <w:lvl w:ilvl="8" w:tplc="0419001B" w:tentative="1">
+      <w:start w:val="1"/>
+      <w:numFmt w:val="lowerRoman"/>
+      <w:lvlText w:val="%9."/>
+      <w:lvlJc w:val="right"/>
+      <w:pPr>
+        <w:ind w:left="7188" w:hanging="180"/>
+      </w:pPr>
+    </w:lvl>
+  </w:abstractNum>
+  <w:num w:numId="1">
+    <w:abstractNumId w:val="0"/>
+  </w:num>
+  <w:num w:numId="2">
+    <w:abstractNumId w:val="1"/>
+  </w:num>
+</w:numbering>
 </file>
 
 <file path=word/styles.xml><?xml version="1.0" encoding="utf-8"?>
@@ -1722,6 +4590,36 @@
       <w:lang w:eastAsia="ru-RU"/>
     </w:rPr>
   </w:style>
+  <w:style w:type="paragraph" w:styleId="a7">
+    <w:name w:val="List Paragraph"/>
+    <w:basedOn w:val="a"/>
+    <w:uiPriority w:val="34"/>
+    <w:qFormat/>
+    <w:rsid w:val="00CA51C3"/>
+    <w:pPr>
+      <w:ind w:left="720"/>
+      <w:contextualSpacing/>
+    </w:pPr>
+  </w:style>
+  <w:style w:type="paragraph" w:styleId="a8">
+    <w:name w:val="caption"/>
+    <w:basedOn w:val="a"/>
+    <w:next w:val="a"/>
+    <w:uiPriority w:val="35"/>
+    <w:unhideWhenUsed/>
+    <w:qFormat/>
+    <w:rsid w:val="00000419"/>
+    <w:pPr>
+      <w:spacing w:after="200"/>
+    </w:pPr>
+    <w:rPr>
+      <w:i/>
+      <w:iCs/>
+      <w:color w:val="44546A" w:themeColor="text2"/>
+      <w:sz w:val="18"/>
+      <w:szCs w:val="18"/>
+    </w:rPr>
+  </w:style>
 </w:styles>
 </file>
 

</xml_diff>